<commit_message>
Added new Diagramm and extended Documentation
</commit_message>
<xml_diff>
--- a/cic - documentation/cic.docx
+++ b/cic - documentation/cic.docx
@@ -15,17 +15,8 @@
           <w:rFonts w:cs="Arial"/>
           <w:lang w:val="de-CH"/>
         </w:rPr>
-        <w:t xml:space="preserve">Cloud Infrastruktur </w:t>
-      </w:r>
-      <w:proofErr w:type="spellStart"/>
-      <w:r>
-        <w:rPr>
-          <w:rFonts w:cs="Arial"/>
-          <w:lang w:val="de-CH"/>
-        </w:rPr>
-        <w:t>MovieMatch</w:t>
-      </w:r>
-      <w:proofErr w:type="spellEnd"/>
+        <w:t>Cloud Infrastruktur MovieMatch</w:t>
+      </w:r>
     </w:p>
     <w:p>
       <w:pPr>
@@ -1707,21 +1698,7 @@
         <w:rPr>
           <w:lang w:val="de-CH"/>
         </w:rPr>
-        <w:t xml:space="preserve">Dieses Dokument beschreibt die Cloud Infrastruktur von </w:t>
-      </w:r>
-      <w:proofErr w:type="spellStart"/>
-      <w:r>
-        <w:rPr>
-          <w:lang w:val="de-CH"/>
-        </w:rPr>
-        <w:t>MovieMatch</w:t>
-      </w:r>
-      <w:proofErr w:type="spellEnd"/>
-      <w:r>
-        <w:rPr>
-          <w:lang w:val="de-CH"/>
-        </w:rPr>
-        <w:t xml:space="preserve">. Es entstand im Rahmen des Studienganges Data Science and der Fachhochschule Nordwestschweiz. Es wird die Aufgabenstellung der Minichallenge 2 des Moduls </w:t>
+        <w:t xml:space="preserve">Dieses Dokument beschreibt die Cloud Infrastruktur von MovieMatch. Es entstand im Rahmen des Studienganges Data Science and der Fachhochschule Nordwestschweiz. Es wird die Aufgabenstellung der Minichallenge 2 des Moduls </w:t>
       </w:r>
       <w:r>
         <w:rPr>
@@ -1741,91 +1718,62 @@
         <w:rPr>
           <w:lang w:val="de-CH"/>
         </w:rPr>
-        <w:t xml:space="preserve">Es soll eine Cloud-API für </w:t>
-      </w:r>
-      <w:proofErr w:type="spellStart"/>
-      <w:r>
-        <w:rPr>
-          <w:lang w:val="de-CH"/>
-        </w:rPr>
-        <w:t>cognitive</w:t>
-      </w:r>
-      <w:proofErr w:type="spellEnd"/>
+        <w:t xml:space="preserve">Es soll eine Cloud-API für cognitive services implementiert werden. Nebst der API </w:t>
+      </w:r>
+      <w:r>
+        <w:rPr>
+          <w:lang w:val="de-CH"/>
+        </w:rPr>
+        <w:t>selbst</w:t>
+      </w:r>
+      <w:r>
+        <w:rPr>
+          <w:lang w:val="de-CH"/>
+        </w:rPr>
+        <w:t xml:space="preserve"> soll ein Monitoringsystem programmiert werden, welches die Kosten der eingesetzten Cloudservices überwacht. </w:t>
+      </w:r>
+    </w:p>
+    <w:p>
+      <w:pPr>
+        <w:rPr>
+          <w:lang w:val="de-CH"/>
+        </w:rPr>
+      </w:pPr>
+    </w:p>
+    <w:p>
+      <w:pPr>
+        <w:rPr>
+          <w:lang w:val="de-CH"/>
+        </w:rPr>
+      </w:pPr>
+      <w:r>
+        <w:rPr>
+          <w:lang w:val="de-CH"/>
+        </w:rPr>
+        <w:t>Der Code für die verschiedenen Services ist in folgendem Git-Repository abgelegt:</w:t>
+      </w:r>
+    </w:p>
+    <w:p>
+      <w:pPr>
+        <w:rPr>
+          <w:lang w:val="de-CH"/>
+        </w:rPr>
+      </w:pPr>
+      <w:hyperlink r:id="rId7" w:history="1">
+        <w:r>
+          <w:rPr>
+            <w:rStyle w:val="Hyperlink"/>
+            <w:lang w:val="de-CH"/>
+          </w:rPr>
+          <w:t>https://github.com/ronnyfhnw/cic-mc2</w:t>
+        </w:r>
+      </w:hyperlink>
       <w:r>
         <w:rPr>
           <w:lang w:val="de-CH"/>
         </w:rPr>
         <w:t xml:space="preserve"> </w:t>
       </w:r>
-      <w:proofErr w:type="spellStart"/>
-      <w:r>
-        <w:rPr>
-          <w:lang w:val="de-CH"/>
-        </w:rPr>
-        <w:t>services</w:t>
-      </w:r>
-      <w:proofErr w:type="spellEnd"/>
-      <w:r>
-        <w:rPr>
-          <w:lang w:val="de-CH"/>
-        </w:rPr>
-        <w:t xml:space="preserve"> implementiert werden. Nebst der API </w:t>
-      </w:r>
-      <w:proofErr w:type="gramStart"/>
-      <w:r>
-        <w:rPr>
-          <w:lang w:val="de-CH"/>
-        </w:rPr>
-        <w:t>selber</w:t>
-      </w:r>
-      <w:proofErr w:type="gramEnd"/>
-      <w:r>
-        <w:rPr>
-          <w:lang w:val="de-CH"/>
-        </w:rPr>
-        <w:t xml:space="preserve"> soll ein Monitoringsystem programmiert werden, welches die Kosten der eingesetzten Cloudservices überwacht. </w:t>
-      </w:r>
-    </w:p>
-    <w:p>
-      <w:pPr>
-        <w:rPr>
-          <w:lang w:val="de-CH"/>
-        </w:rPr>
-      </w:pPr>
-    </w:p>
-    <w:p>
-      <w:pPr>
-        <w:rPr>
-          <w:lang w:val="de-CH"/>
-        </w:rPr>
-      </w:pPr>
-      <w:r>
-        <w:rPr>
-          <w:lang w:val="de-CH"/>
-        </w:rPr>
-        <w:t xml:space="preserve">Der Code für die verschiedenen Services ist in folgendem </w:t>
-      </w:r>
-      <w:proofErr w:type="spellStart"/>
-      <w:r>
-        <w:rPr>
-          <w:lang w:val="de-CH"/>
-        </w:rPr>
-        <w:t>Git</w:t>
-      </w:r>
-      <w:proofErr w:type="spellEnd"/>
-      <w:r>
-        <w:rPr>
-          <w:lang w:val="de-CH"/>
-        </w:rPr>
-        <w:t>-Repository abgelegt:</w:t>
-      </w:r>
-    </w:p>
-    <w:p>
-      <w:pPr>
-        <w:rPr>
-          <w:lang w:val="de-CH"/>
-        </w:rPr>
-      </w:pPr>
     </w:p>
     <w:p>
       <w:pPr>
@@ -1843,7 +1791,6 @@
         </w:rPr>
         <w:t xml:space="preserve">Vorstellung </w:t>
       </w:r>
-      <w:proofErr w:type="spellStart"/>
       <w:r>
         <w:rPr>
           <w:rFonts w:cs="Arial"/>
@@ -1852,41 +1799,18 @@
         <w:t>MovieMatch</w:t>
       </w:r>
       <w:bookmarkEnd w:id="1"/>
-      <w:proofErr w:type="spellEnd"/>
-    </w:p>
-    <w:p>
-      <w:pPr>
-        <w:rPr>
-          <w:lang w:val="de-CH"/>
-        </w:rPr>
-      </w:pPr>
-      <w:proofErr w:type="spellStart"/>
-      <w:r>
-        <w:rPr>
-          <w:lang w:val="de-CH"/>
-        </w:rPr>
-        <w:t>MovieMatch</w:t>
-      </w:r>
-      <w:proofErr w:type="spellEnd"/>
-      <w:r>
-        <w:rPr>
-          <w:lang w:val="de-CH"/>
-        </w:rPr>
-        <w:t xml:space="preserve"> ist ein Service, welcher Filmempfehlungen erstellen kann. </w:t>
-      </w:r>
-      <w:proofErr w:type="spellStart"/>
-      <w:r>
-        <w:rPr>
-          <w:lang w:val="de-CH"/>
-        </w:rPr>
-        <w:t>MovieMatch</w:t>
-      </w:r>
-      <w:proofErr w:type="spellEnd"/>
-      <w:r>
-        <w:rPr>
-          <w:lang w:val="de-CH"/>
-        </w:rPr>
-        <w:t xml:space="preserve"> entstand im Rahmen der Challenge </w:t>
+    </w:p>
+    <w:p>
+      <w:pPr>
+        <w:rPr>
+          <w:lang w:val="de-CH"/>
+        </w:rPr>
+      </w:pPr>
+      <w:r>
+        <w:rPr>
+          <w:lang w:val="de-CH"/>
+        </w:rPr>
+        <w:t xml:space="preserve">MovieMatch ist ein Service, welcher Filmempfehlungen erstellen kann. MovieMatch entstand im Rahmen der Challenge </w:t>
       </w:r>
       <w:r>
         <w:rPr>
@@ -1894,25 +1818,7 @@
           <w:iCs/>
           <w:lang w:val="de-CH"/>
         </w:rPr>
-        <w:t xml:space="preserve">cds1 – Tinder </w:t>
-      </w:r>
-      <w:proofErr w:type="spellStart"/>
-      <w:r>
-        <w:rPr>
-          <w:i/>
-          <w:iCs/>
-          <w:lang w:val="de-CH"/>
-        </w:rPr>
-        <w:t>for</w:t>
-      </w:r>
-      <w:proofErr w:type="spellEnd"/>
-      <w:r>
-        <w:rPr>
-          <w:i/>
-          <w:iCs/>
-          <w:lang w:val="de-CH"/>
-        </w:rPr>
-        <w:t xml:space="preserve"> Movies</w:t>
+        <w:t>cds1 – Tinder for Movies</w:t>
       </w:r>
       <w:r>
         <w:rPr>
@@ -1942,21 +1848,7 @@
         <w:rPr>
           <w:lang w:val="de-CH"/>
         </w:rPr>
-        <w:t xml:space="preserve">, </w:t>
-      </w:r>
-      <w:proofErr w:type="gramStart"/>
-      <w:r>
-        <w:rPr>
-          <w:lang w:val="de-CH"/>
-        </w:rPr>
-        <w:t>welches Empfehlungen</w:t>
-      </w:r>
-      <w:proofErr w:type="gramEnd"/>
-      <w:r>
-        <w:rPr>
-          <w:lang w:val="de-CH"/>
-        </w:rPr>
-        <w:t xml:space="preserve"> für Filme erstellen kann. </w:t>
+        <w:t xml:space="preserve">, welches Empfehlungen für Filme erstellen kann. </w:t>
       </w:r>
       <w:r>
         <w:rPr>
@@ -2055,46 +1947,19 @@
                             <w:r>
                               <w:t xml:space="preserve">Abbildung </w:t>
                             </w:r>
-                            <w:r>
-                              <w:fldChar w:fldCharType="begin"/>
-                            </w:r>
-                            <w:r>
-                              <w:instrText xml:space="preserve"> SEQ Abbildung \* ARABIC </w:instrText>
-                            </w:r>
-                            <w:r>
-                              <w:fldChar w:fldCharType="separate"/>
-                            </w:r>
-                            <w:r>
-                              <w:rPr>
-                                <w:noProof/>
-                              </w:rPr>
-                              <w:t>1</w:t>
-                            </w:r>
-                            <w:r>
-                              <w:rPr>
-                                <w:noProof/>
-                              </w:rPr>
-                              <w:fldChar w:fldCharType="end"/>
-                            </w:r>
+                            <w:fldSimple w:instr=" SEQ Abbildung \* ARABIC ">
+                              <w:r>
+                                <w:rPr>
+                                  <w:noProof/>
+                                </w:rPr>
+                                <w:t>1</w:t>
+                              </w:r>
+                            </w:fldSimple>
                             <w:r>
                               <w:rPr>
                                 <w:lang w:val="de-CH"/>
                               </w:rPr>
-                              <w:t xml:space="preserve">, Aufbau </w:t>
-                            </w:r>
-                            <w:proofErr w:type="spellStart"/>
-                            <w:r>
-                              <w:rPr>
-                                <w:lang w:val="de-CH"/>
-                              </w:rPr>
-                              <w:t>Recommender</w:t>
-                            </w:r>
-                            <w:proofErr w:type="spellEnd"/>
-                            <w:r>
-                              <w:rPr>
-                                <w:lang w:val="de-CH"/>
-                              </w:rPr>
-                              <w:t xml:space="preserve"> System</w:t>
+                              <w:t>, Aufbau Recommender System</w:t>
                             </w:r>
                           </w:p>
                         </w:txbxContent>
@@ -2210,7 +2075,7 @@
                     <pic:cNvPicPr/>
                   </pic:nvPicPr>
                   <pic:blipFill rotWithShape="1">
-                    <a:blip r:embed="rId7" cstate="print">
+                    <a:blip r:embed="rId8" cstate="print">
                       <a:extLst>
                         <a:ext uri="{28A0092B-C50C-407E-A947-70E740481C1C}">
                           <a14:useLocalDpi xmlns:a14="http://schemas.microsoft.com/office/drawing/2010/main" val="0"/>
@@ -2269,165 +2134,53 @@
         <w:rPr>
           <w:lang w:val="de-CH"/>
         </w:rPr>
-        <w:t xml:space="preserve">ystem, welches von </w:t>
-      </w:r>
-      <w:proofErr w:type="spellStart"/>
-      <w:r>
-        <w:rPr>
-          <w:lang w:val="de-CH"/>
-        </w:rPr>
-        <w:t>MovieMatch</w:t>
-      </w:r>
-      <w:proofErr w:type="spellEnd"/>
-      <w:r>
-        <w:rPr>
-          <w:lang w:val="de-CH"/>
-        </w:rPr>
-        <w:t xml:space="preserve"> verwendet wird, ist aus mehreren Teilen aufgebaut. </w:t>
-      </w:r>
-      <w:r>
-        <w:rPr>
-          <w:lang w:val="de-CH"/>
-        </w:rPr>
-        <w:t xml:space="preserve">Die </w:t>
-      </w:r>
-      <w:proofErr w:type="spellStart"/>
-      <w:r>
-        <w:rPr>
-          <w:lang w:val="de-CH"/>
-        </w:rPr>
-        <w:t>Itemmatrix</w:t>
-      </w:r>
-      <w:proofErr w:type="spellEnd"/>
-      <w:r>
-        <w:rPr>
-          <w:lang w:val="de-CH"/>
-        </w:rPr>
-        <w:t xml:space="preserve"> wird mit Metadaten und </w:t>
-      </w:r>
-      <w:proofErr w:type="spellStart"/>
-      <w:r>
-        <w:rPr>
-          <w:lang w:val="de-CH"/>
-        </w:rPr>
-        <w:t>Embeddings</w:t>
-      </w:r>
-      <w:proofErr w:type="spellEnd"/>
-      <w:r>
-        <w:rPr>
-          <w:lang w:val="de-CH"/>
-        </w:rPr>
-        <w:t xml:space="preserve"> der Filmbeschreibungen, Schauspieler und Titel erstellt. </w:t>
-      </w:r>
-    </w:p>
-    <w:p>
-      <w:pPr>
-        <w:rPr>
-          <w:lang w:val="de-CH"/>
-        </w:rPr>
-      </w:pPr>
-      <w:r>
-        <w:rPr>
-          <w:lang w:val="de-CH"/>
-        </w:rPr>
-        <w:t xml:space="preserve">Wie bereits erwähnt, muss </w:t>
-      </w:r>
-      <w:proofErr w:type="spellStart"/>
-      <w:r>
-        <w:rPr>
-          <w:lang w:val="de-CH"/>
-        </w:rPr>
-        <w:t>MovieMatch</w:t>
-      </w:r>
-      <w:proofErr w:type="spellEnd"/>
-      <w:r>
-        <w:rPr>
-          <w:lang w:val="de-CH"/>
-        </w:rPr>
-        <w:t xml:space="preserve"> Nutzerprofile erstellen. Das System muss die Präferenzen des Benutzers kennenlernen. Dazu werden dem Benutzer verschiedene, zufällige Filme vorgeschlagen, die er bewerten kann. Nachdem der User zehn verschiedene Filme bewertet hat, bekommt er Empfehlungen vorgeschlagen. </w:t>
-      </w:r>
-    </w:p>
-    <w:p>
-      <w:pPr>
-        <w:rPr>
-          <w:lang w:val="de-CH"/>
-        </w:rPr>
-      </w:pPr>
-    </w:p>
-    <w:p>
-      <w:pPr>
-        <w:rPr>
-          <w:lang w:val="de-CH"/>
-        </w:rPr>
-      </w:pPr>
-      <w:r>
-        <w:rPr>
-          <w:lang w:val="de-CH"/>
-        </w:rPr>
-        <w:t xml:space="preserve">Da die Minichallenge verlangt, dass ein </w:t>
-      </w:r>
-      <w:proofErr w:type="spellStart"/>
-      <w:r>
-        <w:rPr>
-          <w:lang w:val="de-CH"/>
-        </w:rPr>
-        <w:t>Cognitive</w:t>
-      </w:r>
-      <w:proofErr w:type="spellEnd"/>
-      <w:r>
-        <w:rPr>
-          <w:lang w:val="de-CH"/>
-        </w:rPr>
-        <w:t xml:space="preserve"> Service in der Infrastruktur enthalten ist, wurde </w:t>
-      </w:r>
-      <w:proofErr w:type="spellStart"/>
-      <w:r>
-        <w:rPr>
-          <w:lang w:val="de-CH"/>
-        </w:rPr>
-        <w:t>MovieMatch</w:t>
-      </w:r>
-      <w:proofErr w:type="spellEnd"/>
-      <w:r>
-        <w:rPr>
-          <w:lang w:val="de-CH"/>
-        </w:rPr>
-        <w:t xml:space="preserve"> um ein Feature reicher. Der Benutzer von </w:t>
-      </w:r>
-      <w:proofErr w:type="spellStart"/>
-      <w:r>
-        <w:rPr>
-          <w:lang w:val="de-CH"/>
-        </w:rPr>
-        <w:t>MovieMatch</w:t>
-      </w:r>
-      <w:proofErr w:type="spellEnd"/>
-      <w:r>
-        <w:rPr>
-          <w:lang w:val="de-CH"/>
-        </w:rPr>
-        <w:t xml:space="preserve"> soll mittels Sprachaufnahme einen Film beschreiben, den er gerne </w:t>
+        <w:t xml:space="preserve">ystem, welches von MovieMatch verwendet wird, ist aus mehreren Teilen aufgebaut. </w:t>
+      </w:r>
+      <w:r>
+        <w:rPr>
+          <w:lang w:val="de-CH"/>
+        </w:rPr>
+        <w:t xml:space="preserve">Die Itemmatrix wird mit Metadaten und Embeddings der Filmbeschreibungen, Schauspieler und Titel erstellt. </w:t>
+      </w:r>
+    </w:p>
+    <w:p>
+      <w:pPr>
+        <w:rPr>
+          <w:lang w:val="de-CH"/>
+        </w:rPr>
+      </w:pPr>
+      <w:r>
+        <w:rPr>
+          <w:lang w:val="de-CH"/>
+        </w:rPr>
+        <w:t xml:space="preserve">Wie bereits erwähnt, muss MovieMatch Nutzerprofile erstellen. Das System muss die Präferenzen des Benutzers kennenlernen. Dazu werden dem Benutzer verschiedene, zufällige Filme vorgeschlagen, die er bewerten kann. Nachdem der User zehn verschiedene Filme bewertet hat, bekommt er Empfehlungen vorgeschlagen. </w:t>
+      </w:r>
+    </w:p>
+    <w:p>
+      <w:pPr>
+        <w:rPr>
+          <w:lang w:val="de-CH"/>
+        </w:rPr>
+      </w:pPr>
+    </w:p>
+    <w:p>
+      <w:pPr>
+        <w:rPr>
+          <w:lang w:val="de-CH"/>
+        </w:rPr>
+      </w:pPr>
+      <w:r>
+        <w:rPr>
+          <w:lang w:val="de-CH"/>
+        </w:rPr>
+        <w:t xml:space="preserve">Da die Minichallenge verlangt, dass ein Cognitive Service in der Infrastruktur enthalten ist, wurde MovieMatch um ein Feature reicher. Der Benutzer von MovieMatch soll mittels Sprachaufnahme einen Film beschreiben, den er gerne </w:t>
       </w:r>
       <w:r>
         <w:rPr>
           <w:lang w:val="de-CH"/>
         </w:rPr>
         <w:lastRenderedPageBreak/>
-        <w:t>sehen möchte. Auf diese Sprachaufnahme soll er Empfehlungen erhalten. Dies wird wie folgt umgesetzt: Die Sprachaufnahme wird an den Speech-</w:t>
-      </w:r>
-      <w:proofErr w:type="spellStart"/>
-      <w:r>
-        <w:rPr>
-          <w:lang w:val="de-CH"/>
-        </w:rPr>
-        <w:t>to</w:t>
-      </w:r>
-      <w:proofErr w:type="spellEnd"/>
-      <w:r>
-        <w:rPr>
-          <w:lang w:val="de-CH"/>
-        </w:rPr>
-        <w:t>-text</w:t>
+        <w:t>sehen möchte. Auf diese Sprachaufnahme soll er Empfehlungen erhalten. Dies wird wie folgt umgesetzt: Die Sprachaufnahme wird an den Speech-to-text</w:t>
       </w:r>
       <w:r>
         <w:rPr>
@@ -2435,54 +2188,15 @@
         </w:rPr>
         <w:t xml:space="preserve"> (</w:t>
       </w:r>
-      <w:proofErr w:type="spellStart"/>
-      <w:r>
-        <w:fldChar w:fldCharType="begin"/>
-      </w:r>
-      <w:r>
-        <w:instrText>HYPERLINK "speech-to-text"</w:instrText>
-      </w:r>
-      <w:r>
-        <w:fldChar w:fldCharType="separate"/>
-      </w:r>
-      <w:r>
-        <w:rPr>
-          <w:rStyle w:val="Hyperlink"/>
-          <w:lang w:val="de-CH"/>
-        </w:rPr>
-        <w:t>speech</w:t>
-      </w:r>
-      <w:proofErr w:type="spellEnd"/>
-      <w:r>
-        <w:rPr>
-          <w:rStyle w:val="Hyperlink"/>
-          <w:lang w:val="de-CH"/>
-        </w:rPr>
-        <w:t>-</w:t>
-      </w:r>
-      <w:proofErr w:type="spellStart"/>
-      <w:r>
-        <w:rPr>
-          <w:rStyle w:val="Hyperlink"/>
-          <w:lang w:val="de-CH"/>
-        </w:rPr>
-        <w:t>to</w:t>
-      </w:r>
-      <w:proofErr w:type="spellEnd"/>
-      <w:r>
-        <w:rPr>
-          <w:rStyle w:val="Hyperlink"/>
-          <w:lang w:val="de-CH"/>
-        </w:rPr>
-        <w:t>-text</w:t>
-      </w:r>
-      <w:r>
-        <w:rPr>
-          <w:rStyle w:val="Hyperlink"/>
-          <w:lang w:val="de-CH"/>
-        </w:rPr>
-        <w:fldChar w:fldCharType="end"/>
-      </w:r>
+      <w:hyperlink r:id="rId9" w:history="1">
+        <w:r>
+          <w:rPr>
+            <w:rStyle w:val="Hyperlink"/>
+            <w:lang w:val="de-CH"/>
+          </w:rPr>
+          <w:t>speech-to-text</w:t>
+        </w:r>
+      </w:hyperlink>
       <w:r>
         <w:rPr>
           <w:lang w:val="de-CH"/>
@@ -2493,65 +2207,29 @@
         <w:rPr>
           <w:lang w:val="de-CH"/>
         </w:rPr>
-        <w:t xml:space="preserve"> Service von Azure geschickt, um die Sprachaufnahme in Text umzuwandeln. Aus diesem Text wird mit einem Sprachmodell ein Embedding generiert. Schliesslich werden die Distanzen des </w:t>
-      </w:r>
-      <w:proofErr w:type="spellStart"/>
-      <w:r>
-        <w:rPr>
-          <w:lang w:val="de-CH"/>
-        </w:rPr>
-        <w:t>Embeddings</w:t>
-      </w:r>
-      <w:proofErr w:type="spellEnd"/>
-      <w:r>
-        <w:rPr>
-          <w:lang w:val="de-CH"/>
-        </w:rPr>
-        <w:t xml:space="preserve"> der Sprachaufnahme zu den </w:t>
-      </w:r>
-      <w:proofErr w:type="spellStart"/>
-      <w:r>
-        <w:rPr>
-          <w:lang w:val="de-CH"/>
-        </w:rPr>
-        <w:t>Embeddings</w:t>
-      </w:r>
-      <w:proofErr w:type="spellEnd"/>
-      <w:r>
-        <w:rPr>
-          <w:lang w:val="de-CH"/>
-        </w:rPr>
-        <w:t xml:space="preserve"> der Filmbeschreibungen berechnet. Die kürzesten Distanzen werden dem User als Empfehlungen vorgeschlagen. </w:t>
-      </w:r>
-    </w:p>
-    <w:p>
-      <w:pPr>
-        <w:rPr>
-          <w:lang w:val="de-CH"/>
-        </w:rPr>
-      </w:pPr>
-    </w:p>
-    <w:p>
-      <w:pPr>
-        <w:rPr>
-          <w:lang w:val="de-CH"/>
-        </w:rPr>
-      </w:pPr>
-      <w:proofErr w:type="spellStart"/>
-      <w:r>
-        <w:rPr>
-          <w:lang w:val="de-CH"/>
-        </w:rPr>
-        <w:t>MovieMatch</w:t>
-      </w:r>
-      <w:proofErr w:type="spellEnd"/>
-      <w:r>
-        <w:rPr>
-          <w:lang w:val="de-CH"/>
-        </w:rPr>
-        <w:t xml:space="preserve"> wird als Webservice zur Verfügung gestellt. Er ist unter folgender URL erreichbar: </w:t>
-      </w:r>
-      <w:hyperlink r:id="rId8" w:history="1">
+        <w:t xml:space="preserve"> Service von Azure geschickt, um die Sprachaufnahme in Text umzuwandeln. Aus diesem Text wird mit einem Sprachmodell ein Embedding generiert. Schliesslich werden die Distanzen des Embeddings der Sprachaufnahme zu den Embeddings der Filmbeschreibungen berechnet. Die kürzesten Distanzen werden dem User als Empfehlungen vorgeschlagen. </w:t>
+      </w:r>
+    </w:p>
+    <w:p>
+      <w:pPr>
+        <w:rPr>
+          <w:lang w:val="de-CH"/>
+        </w:rPr>
+      </w:pPr>
+    </w:p>
+    <w:p>
+      <w:pPr>
+        <w:rPr>
+          <w:lang w:val="de-CH"/>
+        </w:rPr>
+      </w:pPr>
+      <w:r>
+        <w:rPr>
+          <w:lang w:val="de-CH"/>
+        </w:rPr>
+        <w:t xml:space="preserve">MovieMatch wird als Webservice zur Verfügung gestellt. Er ist unter folgender URL erreichbar: </w:t>
+      </w:r>
+      <w:hyperlink r:id="rId10" w:history="1">
         <w:r>
           <w:rPr>
             <w:rStyle w:val="Hyperlink"/>
@@ -2593,21 +2271,7 @@
         <w:rPr>
           <w:lang w:val="de-CH"/>
         </w:rPr>
-        <w:t xml:space="preserve">In diesem Kapitel werden die einzelnen Services vorgestellt, die von </w:t>
-      </w:r>
-      <w:proofErr w:type="spellStart"/>
-      <w:r>
-        <w:rPr>
-          <w:lang w:val="de-CH"/>
-        </w:rPr>
-        <w:t>MovieMatch</w:t>
-      </w:r>
-      <w:proofErr w:type="spellEnd"/>
-      <w:r>
-        <w:rPr>
-          <w:lang w:val="de-CH"/>
-        </w:rPr>
-        <w:t xml:space="preserve"> verwendet werden. Am Ende </w:t>
+        <w:t xml:space="preserve">In diesem Kapitel werden die einzelnen Services vorgestellt, die von MovieMatch verwendet werden. Am Ende </w:t>
       </w:r>
       <w:r>
         <w:rPr>
@@ -2630,19 +2294,110 @@
         </w:rPr>
       </w:pPr>
       <w:bookmarkStart w:id="3" w:name="_Toc124339330"/>
-      <w:proofErr w:type="spellStart"/>
-      <w:r>
-        <w:rPr>
-          <w:lang w:val="de-CH"/>
-        </w:rPr>
-        <w:t>MovieMatch</w:t>
-      </w:r>
-      <w:proofErr w:type="spellEnd"/>
-      <w:r>
-        <w:rPr>
-          <w:lang w:val="de-CH"/>
-        </w:rPr>
-        <w:t xml:space="preserve"> Frontend</w:t>
+      <w:r>
+        <w:rPr>
+          <w:lang w:val="de-CH"/>
+        </w:rPr>
+        <w:t>MovieMatch Frontend</w:t>
+      </w:r>
+      <w:bookmarkEnd w:id="3"/>
+      <w:r>
+        <w:rPr>
+          <w:lang w:val="de-CH"/>
+        </w:rPr>
+        <w:t xml:space="preserve"> -</w:t>
+      </w:r>
+      <w:r>
+        <w:rPr>
+          <w:lang w:val="de-CH"/>
+        </w:rPr>
+        <w:t xml:space="preserve"> A</w:t>
+      </w:r>
+    </w:p>
+    <w:p>
+      <w:pPr>
+        <w:rPr>
+          <w:lang w:val="de-CH"/>
+        </w:rPr>
+      </w:pPr>
+      <w:r>
+        <w:rPr>
+          <w:lang w:val="de-CH"/>
+        </w:rPr>
+        <w:t>Das Frontend besteht aus einer Angular 15 Single Page Application. Diese wird als statische Website auf einem Azure Storage Container gehosted und via Azure Content Delivery Network verteilt. Um auf das Mikrofon des Endgerätes zugreifen zu können muss die Website über HTTPS erreicht werden. Dies wird mit einem Reverse Proxy von Cloudflare erreicht.</w:t>
+      </w:r>
+    </w:p>
+    <w:p>
+      <w:pPr>
+        <w:rPr>
+          <w:lang w:val="de-CH"/>
+        </w:rPr>
+      </w:pPr>
+      <w:r>
+        <w:rPr>
+          <w:lang w:val="de-CH"/>
+        </w:rPr>
+        <w:drawing>
+          <wp:inline distT="0" distB="0" distL="0" distR="0" wp14:anchorId="6D2291BD" wp14:editId="47D3CFBE">
+            <wp:extent cx="5731510" cy="3503930"/>
+            <wp:effectExtent l="0" t="0" r="0" b="1270"/>
+            <wp:docPr id="1" name="Picture 1" descr="Graphical user interface&#10;&#10;Description automatically generated"/>
+            <wp:cNvGraphicFramePr>
+              <a:graphicFrameLocks xmlns:a="http://schemas.openxmlformats.org/drawingml/2006/main" noChangeAspect="1"/>
+            </wp:cNvGraphicFramePr>
+            <a:graphic xmlns:a="http://schemas.openxmlformats.org/drawingml/2006/main">
+              <a:graphicData uri="http://schemas.openxmlformats.org/drawingml/2006/picture">
+                <pic:pic xmlns:pic="http://schemas.openxmlformats.org/drawingml/2006/picture">
+                  <pic:nvPicPr>
+                    <pic:cNvPr id="1" name="Picture 1" descr="Graphical user interface&#10;&#10;Description automatically generated"/>
+                    <pic:cNvPicPr/>
+                  </pic:nvPicPr>
+                  <pic:blipFill>
+                    <a:blip r:embed="rId11"/>
+                    <a:stretch>
+                      <a:fillRect/>
+                    </a:stretch>
+                  </pic:blipFill>
+                  <pic:spPr>
+                    <a:xfrm>
+                      <a:off x="0" y="0"/>
+                      <a:ext cx="5731510" cy="3503930"/>
+                    </a:xfrm>
+                    <a:prstGeom prst="rect">
+                      <a:avLst/>
+                    </a:prstGeom>
+                  </pic:spPr>
+                </pic:pic>
+              </a:graphicData>
+            </a:graphic>
+          </wp:inline>
+        </w:drawing>
+      </w:r>
+    </w:p>
+    <w:p>
+      <w:pPr>
+        <w:pStyle w:val="Heading2"/>
+        <w:rPr>
+          <w:lang w:val="de-CH"/>
+        </w:rPr>
+      </w:pPr>
+      <w:r>
+        <w:rPr>
+          <w:lang w:val="de-CH"/>
+        </w:rPr>
+        <w:t>Azure Kubernet</w:t>
+      </w:r>
+      <w:r>
+        <w:rPr>
+          <w:lang w:val="de-CH"/>
+        </w:rPr>
+        <w:t>e</w:t>
+      </w:r>
+      <w:r>
+        <w:rPr>
+          <w:lang w:val="de-CH"/>
+        </w:rPr>
+        <w:t>s Service</w:t>
       </w:r>
       <w:r>
         <w:rPr>
@@ -2654,39 +2409,205 @@
         <w:rPr>
           <w:lang w:val="de-CH"/>
         </w:rPr>
-        <w:t>–</w:t>
-      </w:r>
-      <w:r>
-        <w:rPr>
-          <w:lang w:val="de-CH"/>
-        </w:rPr>
-        <w:t xml:space="preserve"> A</w:t>
-      </w:r>
-      <w:r>
-        <w:rPr>
-          <w:lang w:val="de-CH"/>
-        </w:rPr>
-        <w:t xml:space="preserve"> (Flavio)</w:t>
-      </w:r>
-      <w:bookmarkEnd w:id="3"/>
-    </w:p>
-    <w:p>
-      <w:pPr>
-        <w:rPr>
-          <w:lang w:val="de-CH"/>
-        </w:rPr>
-      </w:pPr>
-      <w:r>
-        <w:rPr>
-          <w:lang w:val="de-CH"/>
-        </w:rPr>
-        <w:t xml:space="preserve">Das Frontend läuft auf einem privaten Azure Webservice und wird nicht als Teil der Minichallenge mitabgegeben. </w:t>
+        <w:t xml:space="preserve">- </w:t>
+      </w:r>
+      <w:r>
+        <w:rPr>
+          <w:lang w:val="de-CH"/>
+        </w:rPr>
+        <w:t>B</w:t>
+      </w:r>
+    </w:p>
+    <w:p>
+      <w:pPr>
+        <w:rPr>
+          <w:lang w:val="de-CH"/>
+        </w:rPr>
+      </w:pPr>
+      <w:r>
+        <w:rPr>
+          <w:lang w:val="de-CH"/>
+        </w:rPr>
+        <w:t xml:space="preserve">Der Kubernetes Cluster bildet das Herzstück der Infrastruktur. Er beinhaltet die Middleware, den cic-watcher und den cic-logger. Alle Anfragen auf diese drei Workloads werden von einem nginx Ingress Controller geroutet. Auch hier wurde wieder ein Reverse Proxy von Cloudflare davor </w:t>
+      </w:r>
+      <w:r>
+        <w:rPr>
+          <w:lang w:val="de-CH"/>
+        </w:rPr>
+        <w:t>geschaltet,</w:t>
+      </w:r>
+      <w:r>
+        <w:rPr>
+          <w:lang w:val="de-CH"/>
+        </w:rPr>
+        <w:t xml:space="preserve"> um die Webschnittstellen über HTTPS aufrufen zu können.</w:t>
+      </w:r>
+    </w:p>
+    <w:p>
+      <w:pPr>
+        <w:rPr>
+          <w:lang w:val="de-CH"/>
+        </w:rPr>
+      </w:pPr>
+      <w:r>
+        <w:rPr>
+          <w:lang w:val="de-CH"/>
+        </w:rPr>
+        <w:lastRenderedPageBreak/>
+        <w:drawing>
+          <wp:inline distT="0" distB="0" distL="0" distR="0" wp14:anchorId="6DC0AD77" wp14:editId="418836FC">
+            <wp:extent cx="5731510" cy="1997075"/>
+            <wp:effectExtent l="0" t="0" r="0" b="0"/>
+            <wp:docPr id="22" name="Picture 22" descr="Graphical user interface, text, application, email&#10;&#10;Description automatically generated"/>
+            <wp:cNvGraphicFramePr>
+              <a:graphicFrameLocks xmlns:a="http://schemas.openxmlformats.org/drawingml/2006/main" noChangeAspect="1"/>
+            </wp:cNvGraphicFramePr>
+            <a:graphic xmlns:a="http://schemas.openxmlformats.org/drawingml/2006/main">
+              <a:graphicData uri="http://schemas.openxmlformats.org/drawingml/2006/picture">
+                <pic:pic xmlns:pic="http://schemas.openxmlformats.org/drawingml/2006/picture">
+                  <pic:nvPicPr>
+                    <pic:cNvPr id="22" name="Picture 22" descr="Graphical user interface, text, application, email&#10;&#10;Description automatically generated"/>
+                    <pic:cNvPicPr/>
+                  </pic:nvPicPr>
+                  <pic:blipFill>
+                    <a:blip r:embed="rId12"/>
+                    <a:stretch>
+                      <a:fillRect/>
+                    </a:stretch>
+                  </pic:blipFill>
+                  <pic:spPr>
+                    <a:xfrm>
+                      <a:off x="0" y="0"/>
+                      <a:ext cx="5731510" cy="1997075"/>
+                    </a:xfrm>
+                    <a:prstGeom prst="rect">
+                      <a:avLst/>
+                    </a:prstGeom>
+                  </pic:spPr>
+                </pic:pic>
+              </a:graphicData>
+            </a:graphic>
+          </wp:inline>
+        </w:drawing>
       </w:r>
     </w:p>
     <w:p>
       <w:pPr>
         <w:pStyle w:val="Heading2"/>
         <w:rPr>
+          <w:lang w:val="en-US"/>
+        </w:rPr>
+      </w:pPr>
+      <w:r>
+        <w:rPr>
+          <w:lang w:val="en-US"/>
+        </w:rPr>
+        <w:t>Ingress Controller</w:t>
+      </w:r>
+      <w:r>
+        <w:rPr>
+          <w:lang w:val="en-US"/>
+        </w:rPr>
+        <w:t xml:space="preserve"> -</w:t>
+      </w:r>
+      <w:r>
+        <w:rPr>
+          <w:lang w:val="en-US"/>
+        </w:rPr>
+        <w:t xml:space="preserve"> C</w:t>
+      </w:r>
+    </w:p>
+    <w:p>
+      <w:pPr>
+        <w:rPr>
+          <w:lang w:val="de-CH"/>
+        </w:rPr>
+      </w:pPr>
+      <w:r>
+        <w:rPr>
+          <w:lang w:val="de-CH"/>
+        </w:rPr>
+        <w:t xml:space="preserve">Der Ingress </w:t>
+      </w:r>
+      <w:r>
+        <w:rPr>
+          <w:lang w:val="de-CH"/>
+        </w:rPr>
+        <w:t>Controller wurde auf (</w:t>
+      </w:r>
+      <w:hyperlink r:id="rId13" w:history="1">
+        <w:r>
+          <w:rPr>
+            <w:rStyle w:val="Hyperlink"/>
+            <w:lang w:val="de-CH"/>
+          </w:rPr>
+          <w:t>https://api.moviematch.ch</w:t>
+        </w:r>
+      </w:hyperlink>
+      <w:r>
+        <w:rPr>
+          <w:lang w:val="de-CH"/>
+        </w:rPr>
+        <w:t xml:space="preserve">) gemappt und verteilt alle Anfragen basierend auf der Route an die drei verschiedenen Workloads. </w:t>
+      </w:r>
+      <w:r>
+        <w:rPr>
+          <w:lang w:val="de-CH"/>
+        </w:rPr>
+        <w:t xml:space="preserve">Der Ingress Controller bildet den einzigen Einstiegspunkt in den Kubernetes Cluster. </w:t>
+      </w:r>
+    </w:p>
+    <w:p>
+      <w:pPr>
+        <w:rPr>
+          <w:lang w:val="de-CH"/>
+        </w:rPr>
+      </w:pPr>
+      <w:r>
+        <w:rPr>
+          <w:lang w:val="de-CH"/>
+        </w:rPr>
+        <w:drawing>
+          <wp:inline distT="0" distB="0" distL="0" distR="0" wp14:anchorId="0CDFD7D4" wp14:editId="3AD227A6">
+            <wp:extent cx="5731510" cy="2074545"/>
+            <wp:effectExtent l="0" t="0" r="0" b="0"/>
+            <wp:docPr id="23" name="Picture 23" descr="Table&#10;&#10;Description automatically generated"/>
+            <wp:cNvGraphicFramePr>
+              <a:graphicFrameLocks xmlns:a="http://schemas.openxmlformats.org/drawingml/2006/main" noChangeAspect="1"/>
+            </wp:cNvGraphicFramePr>
+            <a:graphic xmlns:a="http://schemas.openxmlformats.org/drawingml/2006/main">
+              <a:graphicData uri="http://schemas.openxmlformats.org/drawingml/2006/picture">
+                <pic:pic xmlns:pic="http://schemas.openxmlformats.org/drawingml/2006/picture">
+                  <pic:nvPicPr>
+                    <pic:cNvPr id="23" name="Picture 23" descr="Table&#10;&#10;Description automatically generated"/>
+                    <pic:cNvPicPr/>
+                  </pic:nvPicPr>
+                  <pic:blipFill>
+                    <a:blip r:embed="rId14"/>
+                    <a:stretch>
+                      <a:fillRect/>
+                    </a:stretch>
+                  </pic:blipFill>
+                  <pic:spPr>
+                    <a:xfrm>
+                      <a:off x="0" y="0"/>
+                      <a:ext cx="5731510" cy="2074545"/>
+                    </a:xfrm>
+                    <a:prstGeom prst="rect">
+                      <a:avLst/>
+                    </a:prstGeom>
+                  </pic:spPr>
+                </pic:pic>
+              </a:graphicData>
+            </a:graphic>
+          </wp:inline>
+        </w:drawing>
+      </w:r>
+    </w:p>
+    <w:p>
+      <w:pPr>
+        <w:pStyle w:val="Heading2"/>
+        <w:rPr>
           <w:lang w:val="de-CH"/>
         </w:rPr>
       </w:pPr>
@@ -2701,91 +2622,74 @@
         <w:rPr>
           <w:lang w:val="de-CH"/>
         </w:rPr>
-        <w:t xml:space="preserve"> - B</w:t>
+        <w:t xml:space="preserve"> - </w:t>
       </w:r>
       <w:bookmarkEnd w:id="4"/>
-    </w:p>
-    <w:p>
-      <w:pPr>
-        <w:rPr>
-          <w:lang w:val="de-CH"/>
-        </w:rPr>
-      </w:pPr>
-      <w:r>
-        <w:rPr>
-          <w:lang w:val="de-CH"/>
-        </w:rPr>
-        <w:t xml:space="preserve">Die Middleware ist das zentrale Element der Infrastruktur. Alle Abfragen vom Frontend laufen über die Middleware. Die Middleware koordiniert die Überwachung der Kosten mit dem Watcher, wandelt Sprachaufnahmen in Texte um über den </w:t>
-      </w:r>
-      <w:proofErr w:type="spellStart"/>
-      <w:r>
-        <w:rPr>
-          <w:lang w:val="de-CH"/>
-        </w:rPr>
-        <w:t>speech</w:t>
-      </w:r>
-      <w:proofErr w:type="spellEnd"/>
-      <w:r>
-        <w:rPr>
-          <w:lang w:val="de-CH"/>
-        </w:rPr>
-        <w:t>-</w:t>
-      </w:r>
-      <w:proofErr w:type="spellStart"/>
-      <w:r>
-        <w:rPr>
-          <w:lang w:val="de-CH"/>
-        </w:rPr>
-        <w:t>to</w:t>
-      </w:r>
-      <w:proofErr w:type="spellEnd"/>
-      <w:r>
-        <w:rPr>
-          <w:lang w:val="de-CH"/>
-        </w:rPr>
-        <w:t xml:space="preserve">-text Service, generiert </w:t>
-      </w:r>
-      <w:proofErr w:type="spellStart"/>
-      <w:r>
-        <w:rPr>
-          <w:lang w:val="de-CH"/>
-        </w:rPr>
-        <w:t>Embeddings</w:t>
-      </w:r>
-      <w:proofErr w:type="spellEnd"/>
-      <w:r>
-        <w:rPr>
-          <w:lang w:val="de-CH"/>
-        </w:rPr>
-        <w:t xml:space="preserve"> für Texte mit dem ALBERT Service und gibt Empfehlungen zurück an das Frontend. </w:t>
+      <w:r>
+        <w:rPr>
+          <w:lang w:val="de-CH"/>
+        </w:rPr>
+        <w:t>D</w:t>
+      </w:r>
+    </w:p>
+    <w:p>
+      <w:pPr>
+        <w:rPr>
+          <w:lang w:val="de-CH"/>
+        </w:rPr>
+      </w:pPr>
+      <w:r>
+        <w:rPr>
+          <w:lang w:val="de-CH"/>
+        </w:rPr>
+        <w:t xml:space="preserve">Die Middleware ist das zentrale Element der Infrastruktur. Alle Abfragen vom Frontend laufen über die Middleware. Die Middleware koordiniert die Überwachung der Kosten mit dem Watcher, wandelt Sprachaufnahmen in Texte um über den speech-to-text Service, generiert Embeddings für Texte mit dem ALBERT Service und gibt Empfehlungen zurück an das Frontend. </w:t>
       </w:r>
     </w:p>
     <w:p>
       <w:pPr>
         <w:pStyle w:val="Heading2"/>
         <w:rPr>
-          <w:lang w:val="en-US"/>
+          <w:lang w:val="de-CH"/>
         </w:rPr>
       </w:pPr>
       <w:bookmarkStart w:id="5" w:name="_Toc124339332"/>
       <w:r>
         <w:rPr>
-          <w:lang w:val="en-US"/>
-        </w:rPr>
-        <w:t>Watcher und Azure Cosmos DB</w:t>
-      </w:r>
-      <w:r>
-        <w:rPr>
-          <w:lang w:val="en-US"/>
-        </w:rPr>
-        <w:t xml:space="preserve"> – C (Flavio)</w:t>
+          <w:lang w:val="de-CH"/>
+        </w:rPr>
+        <w:t xml:space="preserve">Watcher </w:t>
       </w:r>
       <w:bookmarkEnd w:id="5"/>
-    </w:p>
-    <w:p>
-      <w:pPr>
-        <w:rPr>
-          <w:lang w:val="en-US"/>
+      <w:r>
+        <w:rPr>
+          <w:lang w:val="de-CH"/>
+        </w:rPr>
+        <w:t>- E</w:t>
+      </w:r>
+    </w:p>
+    <w:p>
+      <w:pPr>
+        <w:rPr>
+          <w:lang w:val="de-CH"/>
+        </w:rPr>
+      </w:pPr>
+      <w:r>
+        <w:rPr>
+          <w:lang w:val="de-CH"/>
+        </w:rPr>
+        <w:t>Der Watcher überwacht die Konsu</w:t>
+      </w:r>
+      <w:r>
+        <w:rPr>
+          <w:lang w:val="de-CH"/>
+        </w:rPr>
+        <w:t>mation des Clusters. Bei jeder Anfrage an die Middleware wird von dieser geprüft ob noch Budget vorhanden ist. Die Anfragen, welche an den Watcher gestellt werden, werden in einer Azure Cosmos DB persistiert. Damit können später auch Analysen und Auswertungen durchgeführt werden. Administratoren haben die Möglichkeit über einen API-Client (z.B. Postman) Einstellungen am Watcher vorzunehmen, oder das aktuell verbrauchte Budget einzusehen. Diese Endpunkte benötigen eine speziellen Admin-Token um aufgerufen werden zu können.</w:t>
+      </w:r>
+    </w:p>
+    <w:p>
+      <w:pPr>
+        <w:rPr>
+          <w:lang w:val="de-CH"/>
         </w:rPr>
       </w:pPr>
     </w:p>
@@ -2793,22 +2697,63 @@
       <w:pPr>
         <w:pStyle w:val="Heading2"/>
         <w:rPr>
-          <w:lang w:val="en-US"/>
+          <w:lang w:val="de-CH"/>
         </w:rPr>
       </w:pPr>
       <w:bookmarkStart w:id="6" w:name="_Toc124339333"/>
       <w:r>
         <w:rPr>
-          <w:lang w:val="en-US"/>
-        </w:rPr>
-        <w:t>Logging System (Flavio)</w:t>
+          <w:lang w:val="de-CH"/>
+        </w:rPr>
+        <w:t xml:space="preserve">Logging System </w:t>
       </w:r>
       <w:bookmarkEnd w:id="6"/>
-    </w:p>
-    <w:p>
-      <w:pPr>
-        <w:rPr>
-          <w:lang w:val="en-US"/>
+      <w:r>
+        <w:rPr>
+          <w:lang w:val="de-CH"/>
+        </w:rPr>
+        <w:t>- F</w:t>
+      </w:r>
+    </w:p>
+    <w:p>
+      <w:pPr>
+        <w:rPr>
+          <w:lang w:val="de-CH"/>
+        </w:rPr>
+      </w:pPr>
+      <w:r>
+        <w:rPr>
+          <w:lang w:val="de-CH"/>
+        </w:rPr>
+        <w:t>Das Loggingsystem besteht aus zwei verschiedenen Use Cases. Zum einen kann über (</w:t>
+      </w:r>
+      <w:hyperlink r:id="rId15" w:history="1">
+        <w:r>
+          <w:rPr>
+            <w:rStyle w:val="Hyperlink"/>
+            <w:lang w:val="de-CH"/>
+          </w:rPr>
+          <w:t>https://api.moviematch.ch/cic-logger/status</w:t>
+        </w:r>
+      </w:hyperlink>
+      <w:r>
+        <w:rPr>
+          <w:lang w:val="de-CH"/>
+        </w:rPr>
+        <w:t xml:space="preserve">) der Status und die Latenz der </w:t>
+      </w:r>
+      <w:r>
+        <w:rPr>
+          <w:lang w:val="de-CH"/>
+        </w:rPr>
+        <w:lastRenderedPageBreak/>
+        <w:t>anderen beiden Workloads abgefragt werden. Zusätzlich wird alle fünf Minuten probiert eine Verbindung zu den beiden Workflows aufzubauen. Dabei wird die Latenz der beiden Workloads gemessen. Diese Ergebnisse werden auch in die Azure Cosmos DB geloggt.</w:t>
+      </w:r>
+    </w:p>
+    <w:p>
+      <w:pPr>
+        <w:rPr>
+          <w:lang w:val="de-CH"/>
         </w:rPr>
       </w:pPr>
     </w:p>
@@ -2819,15 +2764,125 @@
           <w:lang w:val="de-CH"/>
         </w:rPr>
       </w:pPr>
+      <w:r>
+        <w:rPr>
+          <w:lang w:val="de-CH"/>
+        </w:rPr>
+        <w:t>Azure Cosmos DB</w:t>
+      </w:r>
+      <w:r>
+        <w:rPr>
+          <w:lang w:val="de-CH"/>
+        </w:rPr>
+        <w:t xml:space="preserve"> - G</w:t>
+      </w:r>
+    </w:p>
+    <w:p>
+      <w:pPr>
+        <w:rPr>
+          <w:lang w:val="de-CH"/>
+        </w:rPr>
+      </w:pPr>
+      <w:r>
+        <w:rPr>
+          <w:lang w:val="de-CH"/>
+        </w:rPr>
+        <w:t xml:space="preserve">Der Azure Cosmos DB Cluster wird als serverless NoSQL-Variante betrieben und besteht aus zwei Datenbanken (cic-watcher und cic-logger). Auf den beiden Datenbanken befinden sich jeweils </w:t>
+      </w:r>
+      <w:r>
+        <w:rPr>
+          <w:lang w:val="de-CH"/>
+        </w:rPr>
+        <w:t>Collections,</w:t>
+      </w:r>
+      <w:r>
+        <w:rPr>
+          <w:lang w:val="de-CH"/>
+        </w:rPr>
+        <w:t xml:space="preserve"> </w:t>
+      </w:r>
+      <w:r>
+        <w:rPr>
+          <w:lang w:val="de-CH"/>
+        </w:rPr>
+        <w:t>welche auf die jeweiligen Use Case des Workloads zugeschnitten sind.</w:t>
+      </w:r>
+    </w:p>
+    <w:p>
+      <w:pPr>
+        <w:rPr>
+          <w:lang w:val="de-CH"/>
+        </w:rPr>
+      </w:pPr>
+      <w:r>
+        <w:rPr>
+          <w:lang w:val="de-CH"/>
+        </w:rPr>
+        <w:drawing>
+          <wp:inline distT="0" distB="0" distL="0" distR="0" wp14:anchorId="1A2C1E7D" wp14:editId="06F496CD">
+            <wp:extent cx="5731510" cy="2018665"/>
+            <wp:effectExtent l="0" t="0" r="0" b="635"/>
+            <wp:docPr id="24" name="Picture 24" descr="Graphical user interface, text, application&#10;&#10;Description automatically generated"/>
+            <wp:cNvGraphicFramePr>
+              <a:graphicFrameLocks xmlns:a="http://schemas.openxmlformats.org/drawingml/2006/main" noChangeAspect="1"/>
+            </wp:cNvGraphicFramePr>
+            <a:graphic xmlns:a="http://schemas.openxmlformats.org/drawingml/2006/main">
+              <a:graphicData uri="http://schemas.openxmlformats.org/drawingml/2006/picture">
+                <pic:pic xmlns:pic="http://schemas.openxmlformats.org/drawingml/2006/picture">
+                  <pic:nvPicPr>
+                    <pic:cNvPr id="24" name="Picture 24" descr="Graphical user interface, text, application&#10;&#10;Description automatically generated"/>
+                    <pic:cNvPicPr/>
+                  </pic:nvPicPr>
+                  <pic:blipFill>
+                    <a:blip r:embed="rId16"/>
+                    <a:stretch>
+                      <a:fillRect/>
+                    </a:stretch>
+                  </pic:blipFill>
+                  <pic:spPr>
+                    <a:xfrm>
+                      <a:off x="0" y="0"/>
+                      <a:ext cx="5731510" cy="2018665"/>
+                    </a:xfrm>
+                    <a:prstGeom prst="rect">
+                      <a:avLst/>
+                    </a:prstGeom>
+                  </pic:spPr>
+                </pic:pic>
+              </a:graphicData>
+            </a:graphic>
+          </wp:inline>
+        </w:drawing>
+      </w:r>
+    </w:p>
+    <w:p>
+      <w:pPr>
+        <w:rPr>
+          <w:lang w:val="de-CH"/>
+        </w:rPr>
+      </w:pPr>
+    </w:p>
+    <w:p>
+      <w:pPr>
+        <w:pStyle w:val="Heading2"/>
+        <w:rPr>
+          <w:lang w:val="de-CH"/>
+        </w:rPr>
+      </w:pPr>
       <w:bookmarkStart w:id="7" w:name="_Toc124339334"/>
       <w:r>
         <w:rPr>
           <w:lang w:val="de-CH"/>
         </w:rPr>
-        <w:lastRenderedPageBreak/>
         <w:t>Mock Option</w:t>
       </w:r>
       <w:bookmarkEnd w:id="7"/>
+      <w:r>
+        <w:rPr>
+          <w:lang w:val="de-CH"/>
+        </w:rPr>
+        <w:t xml:space="preserve"> - H</w:t>
+      </w:r>
     </w:p>
     <w:p>
       <w:pPr>
@@ -2887,38 +2942,20 @@
                             <w:r>
                               <w:t xml:space="preserve">Abbildung </w:t>
                             </w:r>
-                            <w:r>
-                              <w:fldChar w:fldCharType="begin"/>
-                            </w:r>
-                            <w:r>
-                              <w:instrText xml:space="preserve"> SEQ Abbildung \* ARABIC </w:instrText>
-                            </w:r>
-                            <w:r>
-                              <w:fldChar w:fldCharType="separate"/>
-                            </w:r>
-                            <w:r>
-                              <w:rPr>
-                                <w:noProof/>
-                              </w:rPr>
-                              <w:t>2</w:t>
-                            </w:r>
-                            <w:r>
-                              <w:fldChar w:fldCharType="end"/>
-                            </w:r>
+                            <w:fldSimple w:instr=" SEQ Abbildung \* ARABIC ">
+                              <w:r>
+                                <w:rPr>
+                                  <w:noProof/>
+                                </w:rPr>
+                                <w:t>2</w:t>
+                              </w:r>
+                            </w:fldSimple>
                             <w:r>
                               <w:rPr>
                                 <w:lang w:val="de-CH"/>
                               </w:rPr>
-                              <w:t xml:space="preserve">, Mock Option </w:t>
+                              <w:t>, Mock Option Deployment</w:t>
                             </w:r>
-                            <w:proofErr w:type="spellStart"/>
-                            <w:r>
-                              <w:rPr>
-                                <w:lang w:val="de-CH"/>
-                              </w:rPr>
-                              <w:t>Deployment</w:t>
-                            </w:r>
-                            <w:proofErr w:type="spellEnd"/>
                           </w:p>
                         </w:txbxContent>
                       </wps:txbx>
@@ -2993,6 +3030,7 @@
       </w:r>
       <w:r>
         <w:rPr>
+          <w:noProof/>
           <w:lang w:val="de-CH"/>
         </w:rPr>
         <w:drawing>
@@ -3019,7 +3057,7 @@
                     <pic:cNvPicPr/>
                   </pic:nvPicPr>
                   <pic:blipFill>
-                    <a:blip r:embed="rId9" cstate="print">
+                    <a:blip r:embed="rId17" cstate="print">
                       <a:extLst>
                         <a:ext uri="{28A0092B-C50C-407E-A947-70E740481C1C}">
                           <a14:useLocalDpi xmlns:a14="http://schemas.microsoft.com/office/drawing/2010/main" val="0"/>
@@ -3061,49 +3099,7 @@
         <w:rPr>
           <w:lang w:val="de-CH"/>
         </w:rPr>
-        <w:t xml:space="preserve">beinhaltet eine vereinfachte Variante des </w:t>
-      </w:r>
-      <w:proofErr w:type="spellStart"/>
-      <w:r>
-        <w:rPr>
-          <w:lang w:val="de-CH"/>
-        </w:rPr>
-        <w:t>Cognitive</w:t>
-      </w:r>
-      <w:proofErr w:type="spellEnd"/>
-      <w:r>
-        <w:rPr>
-          <w:lang w:val="de-CH"/>
-        </w:rPr>
-        <w:t xml:space="preserve"> Services Speech-</w:t>
-      </w:r>
-      <w:proofErr w:type="spellStart"/>
-      <w:r>
-        <w:rPr>
-          <w:lang w:val="de-CH"/>
-        </w:rPr>
-        <w:t>to</w:t>
-      </w:r>
-      <w:proofErr w:type="spellEnd"/>
-      <w:r>
-        <w:rPr>
-          <w:lang w:val="de-CH"/>
-        </w:rPr>
-        <w:t xml:space="preserve">-Text. Sie wurde zur Ersparnis von Kosten bei der Entwicklung verwendet. So müssen nicht immer Anfragen an den teureren </w:t>
-      </w:r>
-      <w:proofErr w:type="spellStart"/>
-      <w:r>
-        <w:rPr>
-          <w:lang w:val="de-CH"/>
-        </w:rPr>
-        <w:t>Cognitive</w:t>
-      </w:r>
-      <w:proofErr w:type="spellEnd"/>
-      <w:r>
-        <w:rPr>
-          <w:lang w:val="de-CH"/>
-        </w:rPr>
-        <w:t xml:space="preserve">-Service geschickt werden. Sie können einfach an die Mock Option umgeleitet werden, welche die Anfrage überprüft und bei Erfolg immer den gleichen Wert zurückschickt. </w:t>
+        <w:t xml:space="preserve">beinhaltet eine vereinfachte Variante des Cognitive Services Speech-to-Text. Sie wurde zur Ersparnis von Kosten bei der Entwicklung verwendet. So müssen nicht immer Anfragen an den teureren Cognitive-Service geschickt werden. Sie können einfach an die Mock Option umgeleitet werden, welche die Anfrage überprüft und bei Erfolg immer den gleichen Wert zurückschickt. </w:t>
       </w:r>
     </w:p>
     <w:p>
@@ -3125,9 +3121,15 @@
         <w:rPr>
           <w:lang w:val="de-CH"/>
         </w:rPr>
-        <w:t xml:space="preserve"> - F</w:t>
+        <w:t xml:space="preserve"> - </w:t>
       </w:r>
       <w:bookmarkEnd w:id="8"/>
+      <w:r>
+        <w:rPr>
+          <w:lang w:val="de-CH"/>
+        </w:rPr>
+        <w:t>I</w:t>
+      </w:r>
     </w:p>
     <w:p>
       <w:pPr>
@@ -3187,38 +3189,20 @@
                             <w:r>
                               <w:t xml:space="preserve">Abbildung </w:t>
                             </w:r>
-                            <w:r>
-                              <w:fldChar w:fldCharType="begin"/>
-                            </w:r>
-                            <w:r>
-                              <w:instrText xml:space="preserve"> SEQ Abbildung \* ARABIC </w:instrText>
-                            </w:r>
-                            <w:r>
-                              <w:fldChar w:fldCharType="separate"/>
-                            </w:r>
-                            <w:r>
-                              <w:rPr>
-                                <w:noProof/>
-                              </w:rPr>
-                              <w:t>3</w:t>
-                            </w:r>
-                            <w:r>
-                              <w:fldChar w:fldCharType="end"/>
-                            </w:r>
+                            <w:fldSimple w:instr=" SEQ Abbildung \* ARABIC ">
+                              <w:r>
+                                <w:rPr>
+                                  <w:noProof/>
+                                </w:rPr>
+                                <w:t>3</w:t>
+                              </w:r>
+                            </w:fldSimple>
                             <w:r>
                               <w:rPr>
                                 <w:lang w:val="de-CH"/>
                               </w:rPr>
-                              <w:t xml:space="preserve">, ALBERT </w:t>
+                              <w:t>, ALBERT Deployment</w:t>
                             </w:r>
-                            <w:proofErr w:type="spellStart"/>
-                            <w:r>
-                              <w:rPr>
-                                <w:lang w:val="de-CH"/>
-                              </w:rPr>
-                              <w:t>Deployment</w:t>
-                            </w:r>
-                            <w:proofErr w:type="spellEnd"/>
                           </w:p>
                         </w:txbxContent>
                       </wps:txbx>
@@ -3293,6 +3277,7 @@
       </w:r>
       <w:r>
         <w:rPr>
+          <w:noProof/>
           <w:lang w:val="de-CH"/>
         </w:rPr>
         <w:drawing>
@@ -3319,7 +3304,7 @@
                     <pic:cNvPicPr/>
                   </pic:nvPicPr>
                   <pic:blipFill>
-                    <a:blip r:embed="rId10" cstate="print">
+                    <a:blip r:embed="rId18" cstate="print">
                       <a:extLst>
                         <a:ext uri="{28A0092B-C50C-407E-A947-70E740481C1C}">
                           <a14:useLocalDpi xmlns:a14="http://schemas.microsoft.com/office/drawing/2010/main" val="0"/>
@@ -3355,69 +3340,13 @@
         <w:rPr>
           <w:lang w:val="de-CH"/>
         </w:rPr>
-        <w:t xml:space="preserve">Das Sprachmodell ALBERT wurde in eine </w:t>
-      </w:r>
-      <w:proofErr w:type="spellStart"/>
-      <w:r>
-        <w:rPr>
-          <w:lang w:val="de-CH"/>
-        </w:rPr>
-        <w:t>F</w:t>
-      </w:r>
-      <w:r>
-        <w:rPr>
-          <w:lang w:val="de-CH"/>
-        </w:rPr>
-        <w:t>lask</w:t>
-      </w:r>
-      <w:proofErr w:type="spellEnd"/>
-      <w:r>
-        <w:rPr>
-          <w:lang w:val="de-CH"/>
-        </w:rPr>
-        <w:t xml:space="preserve">-API integriert. Die API erledigt das </w:t>
-      </w:r>
-      <w:proofErr w:type="spellStart"/>
-      <w:r>
-        <w:rPr>
-          <w:lang w:val="de-CH"/>
-        </w:rPr>
-        <w:t>Preprocessing</w:t>
-      </w:r>
-      <w:proofErr w:type="spellEnd"/>
-      <w:r>
-        <w:rPr>
-          <w:lang w:val="de-CH"/>
-        </w:rPr>
-        <w:t xml:space="preserve"> der Texte und wandelt sie in </w:t>
-      </w:r>
-      <w:proofErr w:type="spellStart"/>
-      <w:r>
-        <w:rPr>
-          <w:lang w:val="de-CH"/>
-        </w:rPr>
-        <w:t>Embeddings</w:t>
-      </w:r>
-      <w:proofErr w:type="spellEnd"/>
-      <w:r>
-        <w:rPr>
-          <w:lang w:val="de-CH"/>
-        </w:rPr>
-        <w:t xml:space="preserve"> um. Die API ist in einem </w:t>
-      </w:r>
-      <w:proofErr w:type="spellStart"/>
-      <w:r>
-        <w:rPr>
-          <w:lang w:val="de-CH"/>
-        </w:rPr>
-        <w:t>Dockercontainer</w:t>
-      </w:r>
-      <w:proofErr w:type="spellEnd"/>
-      <w:r>
-        <w:rPr>
-          <w:lang w:val="de-CH"/>
-        </w:rPr>
-        <w:t xml:space="preserve"> verpackt. Dieser Container wurde </w:t>
+        <w:t>Das Sprachmodell ALBERT wurde in eine F</w:t>
+      </w:r>
+      <w:r>
+        <w:rPr>
+          <w:lang w:val="de-CH"/>
+        </w:rPr>
+        <w:t xml:space="preserve">lask-API integriert. Die API erledigt das Preprocessing der Texte und wandelt sie in Embeddings um. Die API ist in einem Dockercontainer verpackt. Dieser Container wurde </w:t>
       </w:r>
       <w:r>
         <w:rPr>
@@ -3425,7 +3354,7 @@
         </w:rPr>
         <w:t xml:space="preserve">als Azure App Service eingesetzt. Die API ist unter folgender URL erreichbar: </w:t>
       </w:r>
-      <w:hyperlink r:id="rId11" w:history="1">
+      <w:hyperlink r:id="rId19" w:history="1">
         <w:r>
           <w:rPr>
             <w:rStyle w:val="Hyperlink"/>
@@ -3450,49 +3379,7 @@
         <w:rPr>
           <w:lang w:val="de-CH"/>
         </w:rPr>
-        <w:t xml:space="preserve">Der Container wurde wegen folgenden Gründen nicht auf </w:t>
-      </w:r>
-      <w:proofErr w:type="spellStart"/>
-      <w:r>
-        <w:rPr>
-          <w:lang w:val="de-CH"/>
-        </w:rPr>
-        <w:t>Kubernetes</w:t>
-      </w:r>
-      <w:proofErr w:type="spellEnd"/>
-      <w:r>
-        <w:rPr>
-          <w:lang w:val="de-CH"/>
-        </w:rPr>
-        <w:t xml:space="preserve"> eingesetzt: Die Studentenversion erlaubt nur zwei Pods mit öffentlichen IP-</w:t>
-      </w:r>
-      <w:proofErr w:type="spellStart"/>
-      <w:r>
-        <w:rPr>
-          <w:lang w:val="de-CH"/>
-        </w:rPr>
-        <w:t>Addressen</w:t>
-      </w:r>
-      <w:proofErr w:type="spellEnd"/>
-      <w:r>
-        <w:rPr>
-          <w:lang w:val="de-CH"/>
-        </w:rPr>
-        <w:t xml:space="preserve">. Wir entschieden uns deshalb die zwei wichtigeren Services, die Middleware und den Watcher, auf </w:t>
-      </w:r>
-      <w:proofErr w:type="spellStart"/>
-      <w:r>
-        <w:rPr>
-          <w:lang w:val="de-CH"/>
-        </w:rPr>
-        <w:t>Kubernetes</w:t>
-      </w:r>
-      <w:proofErr w:type="spellEnd"/>
-      <w:r>
-        <w:rPr>
-          <w:lang w:val="de-CH"/>
-        </w:rPr>
-        <w:t xml:space="preserve"> einzusetzen. Wir versuchten auch die API mit ALBERT in die Middleware zu integrieren. Da das Sprachmodell aber so gross ist, dass eine stärkere und teurere Maschine nötig gewesen wäre, entschieden wir uns dagegen. Die generierten Kosten der teureren Maschine wären mit dem 100 CHF Kredit des Studentenaccounts nicht tragbar gewesen. </w:t>
+        <w:t xml:space="preserve">Der Container wurde wegen folgenden Gründen nicht auf Kubernetes eingesetzt: Die Studentenversion erlaubt nur zwei Pods mit öffentlichen IP-Addressen. Wir entschieden uns deshalb die zwei wichtigeren Services, die Middleware und den Watcher, auf Kubernetes einzusetzen. Wir versuchten auch die API mit ALBERT in die Middleware zu integrieren. Da das Sprachmodell aber so gross ist, dass eine stärkere und teurere Maschine nötig gewesen wäre, entschieden wir uns dagegen. Die generierten Kosten der teureren Maschine wären mit dem 100 CHF Kredit des Studentenaccounts nicht tragbar gewesen. </w:t>
       </w:r>
     </w:p>
     <w:p>
@@ -3507,29 +3394,21 @@
         <w:rPr>
           <w:lang w:val="de-CH"/>
         </w:rPr>
-        <w:t>Speech-</w:t>
-      </w:r>
-      <w:proofErr w:type="spellStart"/>
-      <w:r>
-        <w:rPr>
-          <w:lang w:val="de-CH"/>
-        </w:rPr>
-        <w:t>to</w:t>
-      </w:r>
-      <w:proofErr w:type="spellEnd"/>
-      <w:r>
-        <w:rPr>
-          <w:lang w:val="de-CH"/>
-        </w:rPr>
-        <w:t>-text</w:t>
-      </w:r>
-      <w:r>
-        <w:rPr>
-          <w:lang w:val="de-CH"/>
-        </w:rPr>
-        <w:t xml:space="preserve"> - E</w:t>
+        <w:t>Speech-to-text</w:t>
+      </w:r>
+      <w:r>
+        <w:rPr>
+          <w:lang w:val="de-CH"/>
+        </w:rPr>
+        <w:t xml:space="preserve"> - </w:t>
       </w:r>
       <w:bookmarkEnd w:id="9"/>
+      <w:r>
+        <w:rPr>
+          <w:lang w:val="de-CH"/>
+        </w:rPr>
+        <w:t>J</w:t>
+      </w:r>
     </w:p>
     <w:p>
       <w:pPr>
@@ -3589,52 +3468,20 @@
                             <w:r>
                               <w:t xml:space="preserve">Abbildung </w:t>
                             </w:r>
-                            <w:r>
-                              <w:fldChar w:fldCharType="begin"/>
-                            </w:r>
-                            <w:r>
-                              <w:instrText xml:space="preserve"> SEQ Abbildung \* ARABIC </w:instrText>
-                            </w:r>
-                            <w:r>
-                              <w:fldChar w:fldCharType="separate"/>
-                            </w:r>
-                            <w:r>
-                              <w:rPr>
-                                <w:noProof/>
-                              </w:rPr>
-                              <w:t>4</w:t>
-                            </w:r>
-                            <w:r>
-                              <w:fldChar w:fldCharType="end"/>
-                            </w:r>
+                            <w:fldSimple w:instr=" SEQ Abbildung \* ARABIC ">
+                              <w:r>
+                                <w:rPr>
+                                  <w:noProof/>
+                                </w:rPr>
+                                <w:t>4</w:t>
+                              </w:r>
+                            </w:fldSimple>
                             <w:r>
                               <w:rPr>
                                 <w:lang w:val="de-CH"/>
                               </w:rPr>
-                              <w:t>, Speech-</w:t>
+                              <w:t>, Speech-to-Text Deployment</w:t>
                             </w:r>
-                            <w:proofErr w:type="spellStart"/>
-                            <w:r>
-                              <w:rPr>
-                                <w:lang w:val="de-CH"/>
-                              </w:rPr>
-                              <w:t>to</w:t>
-                            </w:r>
-                            <w:proofErr w:type="spellEnd"/>
-                            <w:r>
-                              <w:rPr>
-                                <w:lang w:val="de-CH"/>
-                              </w:rPr>
-                              <w:t xml:space="preserve">-Text </w:t>
-                            </w:r>
-                            <w:proofErr w:type="spellStart"/>
-                            <w:r>
-                              <w:rPr>
-                                <w:lang w:val="de-CH"/>
-                              </w:rPr>
-                              <w:t>Deployment</w:t>
-                            </w:r>
-                            <w:proofErr w:type="spellEnd"/>
                           </w:p>
                         </w:txbxContent>
                       </wps:txbx>
@@ -3722,6 +3569,7 @@
       </w:r>
       <w:r>
         <w:rPr>
+          <w:noProof/>
           <w:lang w:val="de-CH"/>
         </w:rPr>
         <w:drawing>
@@ -3748,7 +3596,7 @@
                     <pic:cNvPicPr/>
                   </pic:nvPicPr>
                   <pic:blipFill>
-                    <a:blip r:embed="rId12" cstate="print">
+                    <a:blip r:embed="rId20" cstate="print">
                       <a:extLst>
                         <a:ext uri="{28A0092B-C50C-407E-A947-70E740481C1C}">
                           <a14:useLocalDpi xmlns:a14="http://schemas.microsoft.com/office/drawing/2010/main" val="0"/>
@@ -3780,81 +3628,17 @@
           </wp:anchor>
         </w:drawing>
       </w:r>
-      <w:proofErr w:type="spellStart"/>
-      <w:r>
-        <w:rPr>
-          <w:lang w:val="de-CH"/>
-        </w:rPr>
-        <w:t>Speecht</w:t>
-      </w:r>
-      <w:proofErr w:type="spellEnd"/>
-      <w:r>
-        <w:rPr>
-          <w:lang w:val="de-CH"/>
-        </w:rPr>
-        <w:t>-</w:t>
-      </w:r>
-      <w:proofErr w:type="spellStart"/>
-      <w:r>
-        <w:rPr>
-          <w:lang w:val="de-CH"/>
-        </w:rPr>
-        <w:t>to</w:t>
-      </w:r>
-      <w:proofErr w:type="spellEnd"/>
-      <w:r>
-        <w:rPr>
-          <w:lang w:val="de-CH"/>
-        </w:rPr>
-        <w:t xml:space="preserve">-text ist ein </w:t>
-      </w:r>
-      <w:proofErr w:type="spellStart"/>
-      <w:r>
-        <w:rPr>
-          <w:lang w:val="de-CH"/>
-        </w:rPr>
-        <w:t>Cognitive</w:t>
-      </w:r>
-      <w:proofErr w:type="spellEnd"/>
-      <w:r>
-        <w:rPr>
-          <w:lang w:val="de-CH"/>
-        </w:rPr>
-        <w:t xml:space="preserve"> Service von Azure</w:t>
-      </w:r>
-      <w:r>
-        <w:rPr>
-          <w:lang w:val="de-CH"/>
-        </w:rPr>
-        <w:t xml:space="preserve"> und kann als </w:t>
-      </w:r>
-      <w:proofErr w:type="spellStart"/>
-      <w:r>
-        <w:rPr>
-          <w:lang w:val="de-CH"/>
-        </w:rPr>
-        <w:t>Cognitive</w:t>
-      </w:r>
-      <w:proofErr w:type="spellEnd"/>
-      <w:r>
-        <w:rPr>
-          <w:lang w:val="de-CH"/>
-        </w:rPr>
-        <w:t xml:space="preserve"> Service in Ressourcengruppen gestartet werden. Danach können http Abfragen an den Service geschickt werden, die ein .</w:t>
-      </w:r>
-      <w:proofErr w:type="spellStart"/>
-      <w:r>
-        <w:rPr>
-          <w:lang w:val="de-CH"/>
-        </w:rPr>
-        <w:t>wav</w:t>
-      </w:r>
-      <w:proofErr w:type="spellEnd"/>
-      <w:r>
-        <w:rPr>
-          <w:lang w:val="de-CH"/>
-        </w:rPr>
-        <w:t xml:space="preserve"> File enthalten. Als Antwort kommt dann der erkannte Text zurück. </w:t>
+      <w:r>
+        <w:rPr>
+          <w:lang w:val="de-CH"/>
+        </w:rPr>
+        <w:t>Speecht-to-text ist ein Cognitive Service von Azure</w:t>
+      </w:r>
+      <w:r>
+        <w:rPr>
+          <w:lang w:val="de-CH"/>
+        </w:rPr>
+        <w:t xml:space="preserve"> und kann als Cognitive Service in Ressourcengruppen gestartet werden. Danach können http Abfragen an den Service geschickt werden, die ein .wav File enthalten. Als Antwort kommt dann der erkannte Text zurück. </w:t>
       </w:r>
     </w:p>
     <w:p>
@@ -3888,11 +3672,1018 @@
           <w:lang w:val="de-CH"/>
         </w:rPr>
         <w:lastRenderedPageBreak/>
+        <mc:AlternateContent>
+          <mc:Choice Requires="wps">
+            <w:drawing>
+              <wp:anchor distT="0" distB="0" distL="114300" distR="114300" simplePos="0" relativeHeight="251695104" behindDoc="0" locked="0" layoutInCell="1" allowOverlap="1" wp14:anchorId="22431F1A" wp14:editId="70965424">
+                <wp:simplePos x="0" y="0"/>
+                <wp:positionH relativeFrom="column">
+                  <wp:posOffset>4094571</wp:posOffset>
+                </wp:positionH>
+                <wp:positionV relativeFrom="paragraph">
+                  <wp:posOffset>556260</wp:posOffset>
+                </wp:positionV>
+                <wp:extent cx="267195" cy="350322"/>
+                <wp:effectExtent l="0" t="0" r="0" b="0"/>
+                <wp:wrapNone/>
+                <wp:docPr id="20" name="Text Box 20"/>
+                <wp:cNvGraphicFramePr/>
+                <a:graphic xmlns:a="http://schemas.openxmlformats.org/drawingml/2006/main">
+                  <a:graphicData uri="http://schemas.microsoft.com/office/word/2010/wordprocessingShape">
+                    <wps:wsp>
+                      <wps:cNvSpPr txBox="1"/>
+                      <wps:spPr>
+                        <a:xfrm>
+                          <a:off x="0" y="0"/>
+                          <a:ext cx="267195" cy="350322"/>
+                        </a:xfrm>
+                        <a:prstGeom prst="rect">
+                          <a:avLst/>
+                        </a:prstGeom>
+                        <a:noFill/>
+                        <a:ln w="6350">
+                          <a:noFill/>
+                        </a:ln>
+                      </wps:spPr>
+                      <wps:txbx>
+                        <w:txbxContent>
+                          <w:p>
+                            <w:pPr>
+                              <w:rPr>
+                                <w:sz w:val="32"/>
+                                <w:szCs w:val="32"/>
+                                <w:lang w:val="de-CH"/>
+                              </w:rPr>
+                            </w:pPr>
+                            <w:r>
+                              <w:rPr>
+                                <w:sz w:val="32"/>
+                                <w:szCs w:val="32"/>
+                                <w:lang w:val="de-CH"/>
+                              </w:rPr>
+                              <w:t>J</w:t>
+                            </w:r>
+                          </w:p>
+                        </w:txbxContent>
+                      </wps:txbx>
+                      <wps:bodyPr rot="0" spcFirstLastPara="0" vertOverflow="overflow" horzOverflow="overflow" vert="horz" wrap="square" lIns="91440" tIns="45720" rIns="91440" bIns="45720" numCol="1" spcCol="0" rtlCol="0" fromWordArt="0" anchor="t" anchorCtr="0" forceAA="0" compatLnSpc="1">
+                        <a:prstTxWarp prst="textNoShape">
+                          <a:avLst/>
+                        </a:prstTxWarp>
+                        <a:noAutofit/>
+                      </wps:bodyPr>
+                    </wps:wsp>
+                  </a:graphicData>
+                </a:graphic>
+              </wp:anchor>
+            </w:drawing>
+          </mc:Choice>
+          <mc:Fallback>
+            <w:pict>
+              <v:shapetype w14:anchorId="22431F1A" id="_x0000_t202" coordsize="21600,21600" o:spt="202" path="m,l,21600r21600,l21600,xe">
+                <v:stroke joinstyle="miter"/>
+                <v:path gradientshapeok="t" o:connecttype="rect"/>
+              </v:shapetype>
+              <v:shape id="Text Box 20" o:spid="_x0000_s1030" type="#_x0000_t202" style="position:absolute;margin-left:322.4pt;margin-top:43.8pt;width:21.05pt;height:27.6pt;z-index:251695104;visibility:visible;mso-wrap-style:square;mso-wrap-distance-left:9pt;mso-wrap-distance-top:0;mso-wrap-distance-right:9pt;mso-wrap-distance-bottom:0;mso-position-horizontal:absolute;mso-position-horizontal-relative:text;mso-position-vertical:absolute;mso-position-vertical-relative:text;v-text-anchor:top" o:gfxdata="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" filled="f" stroked="f" strokeweight=".5pt">
+                <v:textbox>
+                  <w:txbxContent>
+                    <w:p>
+                      <w:pPr>
+                        <w:rPr>
+                          <w:sz w:val="32"/>
+                          <w:szCs w:val="32"/>
+                          <w:lang w:val="de-CH"/>
+                        </w:rPr>
+                      </w:pPr>
+                      <w:r>
+                        <w:rPr>
+                          <w:sz w:val="32"/>
+                          <w:szCs w:val="32"/>
+                          <w:lang w:val="de-CH"/>
+                        </w:rPr>
+                        <w:t>J</w:t>
+                      </w:r>
+                    </w:p>
+                  </w:txbxContent>
+                </v:textbox>
+              </v:shape>
+            </w:pict>
+          </mc:Fallback>
+        </mc:AlternateContent>
+      </w:r>
+      <w:r>
+        <w:rPr>
+          <w:noProof/>
+          <w:lang w:val="de-CH"/>
+        </w:rPr>
+        <mc:AlternateContent>
+          <mc:Choice Requires="wps">
+            <w:drawing>
+              <wp:anchor distT="0" distB="0" distL="114300" distR="114300" simplePos="0" relativeHeight="251693056" behindDoc="0" locked="0" layoutInCell="1" allowOverlap="1" wp14:anchorId="6AC47434" wp14:editId="7D11970D">
+                <wp:simplePos x="0" y="0"/>
+                <wp:positionH relativeFrom="column">
+                  <wp:posOffset>2889399</wp:posOffset>
+                </wp:positionH>
+                <wp:positionV relativeFrom="paragraph">
+                  <wp:posOffset>751699</wp:posOffset>
+                </wp:positionV>
+                <wp:extent cx="267195" cy="350322"/>
+                <wp:effectExtent l="0" t="0" r="0" b="0"/>
+                <wp:wrapNone/>
+                <wp:docPr id="19" name="Text Box 19"/>
+                <wp:cNvGraphicFramePr/>
+                <a:graphic xmlns:a="http://schemas.openxmlformats.org/drawingml/2006/main">
+                  <a:graphicData uri="http://schemas.microsoft.com/office/word/2010/wordprocessingShape">
+                    <wps:wsp>
+                      <wps:cNvSpPr txBox="1"/>
+                      <wps:spPr>
+                        <a:xfrm>
+                          <a:off x="0" y="0"/>
+                          <a:ext cx="267195" cy="350322"/>
+                        </a:xfrm>
+                        <a:prstGeom prst="rect">
+                          <a:avLst/>
+                        </a:prstGeom>
+                        <a:noFill/>
+                        <a:ln w="6350">
+                          <a:noFill/>
+                        </a:ln>
+                      </wps:spPr>
+                      <wps:txbx>
+                        <w:txbxContent>
+                          <w:p>
+                            <w:pPr>
+                              <w:rPr>
+                                <w:sz w:val="32"/>
+                                <w:szCs w:val="32"/>
+                                <w:lang w:val="de-CH"/>
+                              </w:rPr>
+                            </w:pPr>
+                            <w:r>
+                              <w:rPr>
+                                <w:sz w:val="32"/>
+                                <w:szCs w:val="32"/>
+                                <w:lang w:val="de-CH"/>
+                              </w:rPr>
+                              <w:t>I</w:t>
+                            </w:r>
+                          </w:p>
+                        </w:txbxContent>
+                      </wps:txbx>
+                      <wps:bodyPr rot="0" spcFirstLastPara="0" vertOverflow="overflow" horzOverflow="overflow" vert="horz" wrap="square" lIns="91440" tIns="45720" rIns="91440" bIns="45720" numCol="1" spcCol="0" rtlCol="0" fromWordArt="0" anchor="t" anchorCtr="0" forceAA="0" compatLnSpc="1">
+                        <a:prstTxWarp prst="textNoShape">
+                          <a:avLst/>
+                        </a:prstTxWarp>
+                        <a:noAutofit/>
+                      </wps:bodyPr>
+                    </wps:wsp>
+                  </a:graphicData>
+                </a:graphic>
+              </wp:anchor>
+            </w:drawing>
+          </mc:Choice>
+          <mc:Fallback>
+            <w:pict>
+              <v:shape w14:anchorId="6AC47434" id="Text Box 19" o:spid="_x0000_s1031" type="#_x0000_t202" style="position:absolute;margin-left:227.5pt;margin-top:59.2pt;width:21.05pt;height:27.6pt;z-index:251693056;visibility:visible;mso-wrap-style:square;mso-wrap-distance-left:9pt;mso-wrap-distance-top:0;mso-wrap-distance-right:9pt;mso-wrap-distance-bottom:0;mso-position-horizontal:absolute;mso-position-horizontal-relative:text;mso-position-vertical:absolute;mso-position-vertical-relative:text;v-text-anchor:top" o:gfxdata="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" filled="f" stroked="f" strokeweight=".5pt">
+                <v:textbox>
+                  <w:txbxContent>
+                    <w:p>
+                      <w:pPr>
+                        <w:rPr>
+                          <w:sz w:val="32"/>
+                          <w:szCs w:val="32"/>
+                          <w:lang w:val="de-CH"/>
+                        </w:rPr>
+                      </w:pPr>
+                      <w:r>
+                        <w:rPr>
+                          <w:sz w:val="32"/>
+                          <w:szCs w:val="32"/>
+                          <w:lang w:val="de-CH"/>
+                        </w:rPr>
+                        <w:t>I</w:t>
+                      </w:r>
+                    </w:p>
+                  </w:txbxContent>
+                </v:textbox>
+              </v:shape>
+            </w:pict>
+          </mc:Fallback>
+        </mc:AlternateContent>
+      </w:r>
+      <w:r>
+        <w:rPr>
+          <w:noProof/>
+          <w:lang w:val="de-CH"/>
+        </w:rPr>
+        <mc:AlternateContent>
+          <mc:Choice Requires="wps">
+            <w:drawing>
+              <wp:anchor distT="0" distB="0" distL="114300" distR="114300" simplePos="0" relativeHeight="251691008" behindDoc="0" locked="0" layoutInCell="1" allowOverlap="1" wp14:anchorId="760A65E1" wp14:editId="0FC79F69">
+                <wp:simplePos x="0" y="0"/>
+                <wp:positionH relativeFrom="column">
+                  <wp:posOffset>5026957</wp:posOffset>
+                </wp:positionH>
+                <wp:positionV relativeFrom="paragraph">
+                  <wp:posOffset>698261</wp:posOffset>
+                </wp:positionV>
+                <wp:extent cx="267195" cy="350322"/>
+                <wp:effectExtent l="0" t="0" r="0" b="0"/>
+                <wp:wrapNone/>
+                <wp:docPr id="18" name="Text Box 18"/>
+                <wp:cNvGraphicFramePr/>
+                <a:graphic xmlns:a="http://schemas.openxmlformats.org/drawingml/2006/main">
+                  <a:graphicData uri="http://schemas.microsoft.com/office/word/2010/wordprocessingShape">
+                    <wps:wsp>
+                      <wps:cNvSpPr txBox="1"/>
+                      <wps:spPr>
+                        <a:xfrm>
+                          <a:off x="0" y="0"/>
+                          <a:ext cx="267195" cy="350322"/>
+                        </a:xfrm>
+                        <a:prstGeom prst="rect">
+                          <a:avLst/>
+                        </a:prstGeom>
+                        <a:noFill/>
+                        <a:ln w="6350">
+                          <a:noFill/>
+                        </a:ln>
+                      </wps:spPr>
+                      <wps:txbx>
+                        <w:txbxContent>
+                          <w:p>
+                            <w:pPr>
+                              <w:rPr>
+                                <w:sz w:val="32"/>
+                                <w:szCs w:val="32"/>
+                                <w:lang w:val="de-CH"/>
+                              </w:rPr>
+                            </w:pPr>
+                            <w:r>
+                              <w:rPr>
+                                <w:sz w:val="32"/>
+                                <w:szCs w:val="32"/>
+                                <w:lang w:val="de-CH"/>
+                              </w:rPr>
+                              <w:t>H</w:t>
+                            </w:r>
+                          </w:p>
+                        </w:txbxContent>
+                      </wps:txbx>
+                      <wps:bodyPr rot="0" spcFirstLastPara="0" vertOverflow="overflow" horzOverflow="overflow" vert="horz" wrap="square" lIns="91440" tIns="45720" rIns="91440" bIns="45720" numCol="1" spcCol="0" rtlCol="0" fromWordArt="0" anchor="t" anchorCtr="0" forceAA="0" compatLnSpc="1">
+                        <a:prstTxWarp prst="textNoShape">
+                          <a:avLst/>
+                        </a:prstTxWarp>
+                        <a:noAutofit/>
+                      </wps:bodyPr>
+                    </wps:wsp>
+                  </a:graphicData>
+                </a:graphic>
+                <wp14:sizeRelH relativeFrom="margin">
+                  <wp14:pctWidth>0</wp14:pctWidth>
+                </wp14:sizeRelH>
+              </wp:anchor>
+            </w:drawing>
+          </mc:Choice>
+          <mc:Fallback>
+            <w:pict>
+              <v:shape w14:anchorId="760A65E1" id="Text Box 18" o:spid="_x0000_s1032" type="#_x0000_t202" style="position:absolute;margin-left:395.8pt;margin-top:55pt;width:21.05pt;height:27.6pt;z-index:251691008;visibility:visible;mso-wrap-style:square;mso-width-percent:0;mso-wrap-distance-left:9pt;mso-wrap-distance-top:0;mso-wrap-distance-right:9pt;mso-wrap-distance-bottom:0;mso-position-horizontal:absolute;mso-position-horizontal-relative:text;mso-position-vertical:absolute;mso-position-vertical-relative:text;mso-width-percent:0;mso-width-relative:margin;v-text-anchor:top" o:gfxdata="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" filled="f" stroked="f" strokeweight=".5pt">
+                <v:textbox>
+                  <w:txbxContent>
+                    <w:p>
+                      <w:pPr>
+                        <w:rPr>
+                          <w:sz w:val="32"/>
+                          <w:szCs w:val="32"/>
+                          <w:lang w:val="de-CH"/>
+                        </w:rPr>
+                      </w:pPr>
+                      <w:r>
+                        <w:rPr>
+                          <w:sz w:val="32"/>
+                          <w:szCs w:val="32"/>
+                          <w:lang w:val="de-CH"/>
+                        </w:rPr>
+                        <w:t>H</w:t>
+                      </w:r>
+                    </w:p>
+                  </w:txbxContent>
+                </v:textbox>
+              </v:shape>
+            </w:pict>
+          </mc:Fallback>
+        </mc:AlternateContent>
+      </w:r>
+      <w:r>
+        <w:rPr>
+          <w:noProof/>
+          <w:lang w:val="de-CH"/>
+        </w:rPr>
+        <mc:AlternateContent>
+          <mc:Choice Requires="wps">
+            <w:drawing>
+              <wp:anchor distT="0" distB="0" distL="114300" distR="114300" simplePos="0" relativeHeight="251688960" behindDoc="0" locked="0" layoutInCell="1" allowOverlap="1" wp14:anchorId="74F0992D" wp14:editId="67837BC8">
+                <wp:simplePos x="0" y="0"/>
+                <wp:positionH relativeFrom="column">
+                  <wp:posOffset>1060376</wp:posOffset>
+                </wp:positionH>
+                <wp:positionV relativeFrom="paragraph">
+                  <wp:posOffset>2616761</wp:posOffset>
+                </wp:positionV>
+                <wp:extent cx="267195" cy="350322"/>
+                <wp:effectExtent l="0" t="0" r="0" b="0"/>
+                <wp:wrapNone/>
+                <wp:docPr id="17" name="Text Box 17"/>
+                <wp:cNvGraphicFramePr/>
+                <a:graphic xmlns:a="http://schemas.openxmlformats.org/drawingml/2006/main">
+                  <a:graphicData uri="http://schemas.microsoft.com/office/word/2010/wordprocessingShape">
+                    <wps:wsp>
+                      <wps:cNvSpPr txBox="1"/>
+                      <wps:spPr>
+                        <a:xfrm>
+                          <a:off x="0" y="0"/>
+                          <a:ext cx="267195" cy="350322"/>
+                        </a:xfrm>
+                        <a:prstGeom prst="rect">
+                          <a:avLst/>
+                        </a:prstGeom>
+                        <a:noFill/>
+                        <a:ln w="6350">
+                          <a:noFill/>
+                        </a:ln>
+                      </wps:spPr>
+                      <wps:txbx>
+                        <w:txbxContent>
+                          <w:p>
+                            <w:pPr>
+                              <w:rPr>
+                                <w:sz w:val="32"/>
+                                <w:szCs w:val="32"/>
+                                <w:lang w:val="de-CH"/>
+                              </w:rPr>
+                            </w:pPr>
+                            <w:r>
+                              <w:rPr>
+                                <w:sz w:val="32"/>
+                                <w:szCs w:val="32"/>
+                                <w:lang w:val="de-CH"/>
+                              </w:rPr>
+                              <w:t>G</w:t>
+                            </w:r>
+                          </w:p>
+                        </w:txbxContent>
+                      </wps:txbx>
+                      <wps:bodyPr rot="0" spcFirstLastPara="0" vertOverflow="overflow" horzOverflow="overflow" vert="horz" wrap="square" lIns="91440" tIns="45720" rIns="91440" bIns="45720" numCol="1" spcCol="0" rtlCol="0" fromWordArt="0" anchor="t" anchorCtr="0" forceAA="0" compatLnSpc="1">
+                        <a:prstTxWarp prst="textNoShape">
+                          <a:avLst/>
+                        </a:prstTxWarp>
+                        <a:noAutofit/>
+                      </wps:bodyPr>
+                    </wps:wsp>
+                  </a:graphicData>
+                </a:graphic>
+              </wp:anchor>
+            </w:drawing>
+          </mc:Choice>
+          <mc:Fallback>
+            <w:pict>
+              <v:shape w14:anchorId="74F0992D" id="Text Box 17" o:spid="_x0000_s1033" type="#_x0000_t202" style="position:absolute;margin-left:83.5pt;margin-top:206.05pt;width:21.05pt;height:27.6pt;z-index:251688960;visibility:visible;mso-wrap-style:square;mso-wrap-distance-left:9pt;mso-wrap-distance-top:0;mso-wrap-distance-right:9pt;mso-wrap-distance-bottom:0;mso-position-horizontal:absolute;mso-position-horizontal-relative:text;mso-position-vertical:absolute;mso-position-vertical-relative:text;v-text-anchor:top" o:gfxdata="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" filled="f" stroked="f" strokeweight=".5pt">
+                <v:textbox>
+                  <w:txbxContent>
+                    <w:p>
+                      <w:pPr>
+                        <w:rPr>
+                          <w:sz w:val="32"/>
+                          <w:szCs w:val="32"/>
+                          <w:lang w:val="de-CH"/>
+                        </w:rPr>
+                      </w:pPr>
+                      <w:r>
+                        <w:rPr>
+                          <w:sz w:val="32"/>
+                          <w:szCs w:val="32"/>
+                          <w:lang w:val="de-CH"/>
+                        </w:rPr>
+                        <w:t>G</w:t>
+                      </w:r>
+                    </w:p>
+                  </w:txbxContent>
+                </v:textbox>
+              </v:shape>
+            </w:pict>
+          </mc:Fallback>
+        </mc:AlternateContent>
+      </w:r>
+      <w:r>
+        <w:rPr>
+          <w:noProof/>
+          <w:lang w:val="de-CH"/>
+        </w:rPr>
+        <mc:AlternateContent>
+          <mc:Choice Requires="wps">
+            <w:drawing>
+              <wp:anchor distT="0" distB="0" distL="114300" distR="114300" simplePos="0" relativeHeight="251686912" behindDoc="0" locked="0" layoutInCell="1" allowOverlap="1" wp14:anchorId="35B704E5" wp14:editId="33BBD0C5">
+                <wp:simplePos x="0" y="0"/>
+                <wp:positionH relativeFrom="column">
+                  <wp:posOffset>2889283</wp:posOffset>
+                </wp:positionH>
+                <wp:positionV relativeFrom="paragraph">
+                  <wp:posOffset>2966555</wp:posOffset>
+                </wp:positionV>
+                <wp:extent cx="267195" cy="350322"/>
+                <wp:effectExtent l="0" t="0" r="0" b="0"/>
+                <wp:wrapNone/>
+                <wp:docPr id="16" name="Text Box 16"/>
+                <wp:cNvGraphicFramePr/>
+                <a:graphic xmlns:a="http://schemas.openxmlformats.org/drawingml/2006/main">
+                  <a:graphicData uri="http://schemas.microsoft.com/office/word/2010/wordprocessingShape">
+                    <wps:wsp>
+                      <wps:cNvSpPr txBox="1"/>
+                      <wps:spPr>
+                        <a:xfrm>
+                          <a:off x="0" y="0"/>
+                          <a:ext cx="267195" cy="350322"/>
+                        </a:xfrm>
+                        <a:prstGeom prst="rect">
+                          <a:avLst/>
+                        </a:prstGeom>
+                        <a:noFill/>
+                        <a:ln w="6350">
+                          <a:noFill/>
+                        </a:ln>
+                      </wps:spPr>
+                      <wps:txbx>
+                        <w:txbxContent>
+                          <w:p>
+                            <w:pPr>
+                              <w:rPr>
+                                <w:sz w:val="32"/>
+                                <w:szCs w:val="32"/>
+                                <w:lang w:val="de-CH"/>
+                              </w:rPr>
+                            </w:pPr>
+                            <w:r>
+                              <w:rPr>
+                                <w:sz w:val="32"/>
+                                <w:szCs w:val="32"/>
+                                <w:lang w:val="de-CH"/>
+                              </w:rPr>
+                              <w:t>F</w:t>
+                            </w:r>
+                          </w:p>
+                        </w:txbxContent>
+                      </wps:txbx>
+                      <wps:bodyPr rot="0" spcFirstLastPara="0" vertOverflow="overflow" horzOverflow="overflow" vert="horz" wrap="square" lIns="91440" tIns="45720" rIns="91440" bIns="45720" numCol="1" spcCol="0" rtlCol="0" fromWordArt="0" anchor="t" anchorCtr="0" forceAA="0" compatLnSpc="1">
+                        <a:prstTxWarp prst="textNoShape">
+                          <a:avLst/>
+                        </a:prstTxWarp>
+                        <a:noAutofit/>
+                      </wps:bodyPr>
+                    </wps:wsp>
+                  </a:graphicData>
+                </a:graphic>
+              </wp:anchor>
+            </w:drawing>
+          </mc:Choice>
+          <mc:Fallback>
+            <w:pict>
+              <v:shape w14:anchorId="35B704E5" id="Text Box 16" o:spid="_x0000_s1034" type="#_x0000_t202" style="position:absolute;margin-left:227.5pt;margin-top:233.6pt;width:21.05pt;height:27.6pt;z-index:251686912;visibility:visible;mso-wrap-style:square;mso-wrap-distance-left:9pt;mso-wrap-distance-top:0;mso-wrap-distance-right:9pt;mso-wrap-distance-bottom:0;mso-position-horizontal:absolute;mso-position-horizontal-relative:text;mso-position-vertical:absolute;mso-position-vertical-relative:text;v-text-anchor:top" o:gfxdata="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" filled="f" stroked="f" strokeweight=".5pt">
+                <v:textbox>
+                  <w:txbxContent>
+                    <w:p>
+                      <w:pPr>
+                        <w:rPr>
+                          <w:sz w:val="32"/>
+                          <w:szCs w:val="32"/>
+                          <w:lang w:val="de-CH"/>
+                        </w:rPr>
+                      </w:pPr>
+                      <w:r>
+                        <w:rPr>
+                          <w:sz w:val="32"/>
+                          <w:szCs w:val="32"/>
+                          <w:lang w:val="de-CH"/>
+                        </w:rPr>
+                        <w:t>F</w:t>
+                      </w:r>
+                    </w:p>
+                  </w:txbxContent>
+                </v:textbox>
+              </v:shape>
+            </w:pict>
+          </mc:Fallback>
+        </mc:AlternateContent>
+      </w:r>
+      <w:r>
+        <w:rPr>
+          <w:noProof/>
+          <w:lang w:val="de-CH"/>
+        </w:rPr>
+        <mc:AlternateContent>
+          <mc:Choice Requires="wps">
+            <w:drawing>
+              <wp:anchor distT="0" distB="0" distL="114300" distR="114300" simplePos="0" relativeHeight="251684864" behindDoc="0" locked="0" layoutInCell="1" allowOverlap="1" wp14:anchorId="0E0D78D5" wp14:editId="7AC1AFB1">
+                <wp:simplePos x="0" y="0"/>
+                <wp:positionH relativeFrom="column">
+                  <wp:posOffset>4551598</wp:posOffset>
+                </wp:positionH>
+                <wp:positionV relativeFrom="paragraph">
+                  <wp:posOffset>3358193</wp:posOffset>
+                </wp:positionV>
+                <wp:extent cx="267195" cy="350322"/>
+                <wp:effectExtent l="0" t="0" r="0" b="0"/>
+                <wp:wrapNone/>
+                <wp:docPr id="15" name="Text Box 15"/>
+                <wp:cNvGraphicFramePr/>
+                <a:graphic xmlns:a="http://schemas.openxmlformats.org/drawingml/2006/main">
+                  <a:graphicData uri="http://schemas.microsoft.com/office/word/2010/wordprocessingShape">
+                    <wps:wsp>
+                      <wps:cNvSpPr txBox="1"/>
+                      <wps:spPr>
+                        <a:xfrm>
+                          <a:off x="0" y="0"/>
+                          <a:ext cx="267195" cy="350322"/>
+                        </a:xfrm>
+                        <a:prstGeom prst="rect">
+                          <a:avLst/>
+                        </a:prstGeom>
+                        <a:noFill/>
+                        <a:ln w="6350">
+                          <a:noFill/>
+                        </a:ln>
+                      </wps:spPr>
+                      <wps:txbx>
+                        <w:txbxContent>
+                          <w:p>
+                            <w:pPr>
+                              <w:rPr>
+                                <w:sz w:val="32"/>
+                                <w:szCs w:val="32"/>
+                                <w:lang w:val="de-CH"/>
+                              </w:rPr>
+                            </w:pPr>
+                            <w:r>
+                              <w:rPr>
+                                <w:sz w:val="32"/>
+                                <w:szCs w:val="32"/>
+                                <w:lang w:val="de-CH"/>
+                              </w:rPr>
+                              <w:t>E</w:t>
+                            </w:r>
+                          </w:p>
+                        </w:txbxContent>
+                      </wps:txbx>
+                      <wps:bodyPr rot="0" spcFirstLastPara="0" vertOverflow="overflow" horzOverflow="overflow" vert="horz" wrap="square" lIns="91440" tIns="45720" rIns="91440" bIns="45720" numCol="1" spcCol="0" rtlCol="0" fromWordArt="0" anchor="t" anchorCtr="0" forceAA="0" compatLnSpc="1">
+                        <a:prstTxWarp prst="textNoShape">
+                          <a:avLst/>
+                        </a:prstTxWarp>
+                        <a:noAutofit/>
+                      </wps:bodyPr>
+                    </wps:wsp>
+                  </a:graphicData>
+                </a:graphic>
+              </wp:anchor>
+            </w:drawing>
+          </mc:Choice>
+          <mc:Fallback>
+            <w:pict>
+              <v:shape w14:anchorId="0E0D78D5" id="Text Box 15" o:spid="_x0000_s1035" type="#_x0000_t202" style="position:absolute;margin-left:358.4pt;margin-top:264.4pt;width:21.05pt;height:27.6pt;z-index:251684864;visibility:visible;mso-wrap-style:square;mso-wrap-distance-left:9pt;mso-wrap-distance-top:0;mso-wrap-distance-right:9pt;mso-wrap-distance-bottom:0;mso-position-horizontal:absolute;mso-position-horizontal-relative:text;mso-position-vertical:absolute;mso-position-vertical-relative:text;v-text-anchor:top" o:gfxdata="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" filled="f" stroked="f" strokeweight=".5pt">
+                <v:textbox>
+                  <w:txbxContent>
+                    <w:p>
+                      <w:pPr>
+                        <w:rPr>
+                          <w:sz w:val="32"/>
+                          <w:szCs w:val="32"/>
+                          <w:lang w:val="de-CH"/>
+                        </w:rPr>
+                      </w:pPr>
+                      <w:r>
+                        <w:rPr>
+                          <w:sz w:val="32"/>
+                          <w:szCs w:val="32"/>
+                          <w:lang w:val="de-CH"/>
+                        </w:rPr>
+                        <w:t>E</w:t>
+                      </w:r>
+                    </w:p>
+                  </w:txbxContent>
+                </v:textbox>
+              </v:shape>
+            </w:pict>
+          </mc:Fallback>
+        </mc:AlternateContent>
+      </w:r>
+      <w:r>
+        <w:rPr>
+          <w:noProof/>
+          <w:lang w:val="de-CH"/>
+        </w:rPr>
+        <mc:AlternateContent>
+          <mc:Choice Requires="wps">
+            <w:drawing>
+              <wp:anchor distT="0" distB="0" distL="114300" distR="114300" simplePos="0" relativeHeight="251682816" behindDoc="0" locked="0" layoutInCell="1" allowOverlap="1" wp14:anchorId="5118008B" wp14:editId="0A8C5A06">
+                <wp:simplePos x="0" y="0"/>
+                <wp:positionH relativeFrom="column">
+                  <wp:posOffset>4426709</wp:posOffset>
+                </wp:positionH>
+                <wp:positionV relativeFrom="paragraph">
+                  <wp:posOffset>2266026</wp:posOffset>
+                </wp:positionV>
+                <wp:extent cx="267195" cy="350322"/>
+                <wp:effectExtent l="0" t="0" r="0" b="0"/>
+                <wp:wrapNone/>
+                <wp:docPr id="14" name="Text Box 14"/>
+                <wp:cNvGraphicFramePr/>
+                <a:graphic xmlns:a="http://schemas.openxmlformats.org/drawingml/2006/main">
+                  <a:graphicData uri="http://schemas.microsoft.com/office/word/2010/wordprocessingShape">
+                    <wps:wsp>
+                      <wps:cNvSpPr txBox="1"/>
+                      <wps:spPr>
+                        <a:xfrm>
+                          <a:off x="0" y="0"/>
+                          <a:ext cx="267195" cy="350322"/>
+                        </a:xfrm>
+                        <a:prstGeom prst="rect">
+                          <a:avLst/>
+                        </a:prstGeom>
+                        <a:noFill/>
+                        <a:ln w="6350">
+                          <a:noFill/>
+                        </a:ln>
+                      </wps:spPr>
+                      <wps:txbx>
+                        <w:txbxContent>
+                          <w:p>
+                            <w:pPr>
+                              <w:rPr>
+                                <w:sz w:val="32"/>
+                                <w:szCs w:val="32"/>
+                                <w:lang w:val="de-CH"/>
+                              </w:rPr>
+                            </w:pPr>
+                            <w:r>
+                              <w:rPr>
+                                <w:sz w:val="32"/>
+                                <w:szCs w:val="32"/>
+                                <w:lang w:val="de-CH"/>
+                              </w:rPr>
+                              <w:t>D</w:t>
+                            </w:r>
+                          </w:p>
+                        </w:txbxContent>
+                      </wps:txbx>
+                      <wps:bodyPr rot="0" spcFirstLastPara="0" vertOverflow="overflow" horzOverflow="overflow" vert="horz" wrap="square" lIns="91440" tIns="45720" rIns="91440" bIns="45720" numCol="1" spcCol="0" rtlCol="0" fromWordArt="0" anchor="t" anchorCtr="0" forceAA="0" compatLnSpc="1">
+                        <a:prstTxWarp prst="textNoShape">
+                          <a:avLst/>
+                        </a:prstTxWarp>
+                        <a:noAutofit/>
+                      </wps:bodyPr>
+                    </wps:wsp>
+                  </a:graphicData>
+                </a:graphic>
+              </wp:anchor>
+            </w:drawing>
+          </mc:Choice>
+          <mc:Fallback>
+            <w:pict>
+              <v:shape w14:anchorId="5118008B" id="Text Box 14" o:spid="_x0000_s1036" type="#_x0000_t202" style="position:absolute;margin-left:348.55pt;margin-top:178.45pt;width:21.05pt;height:27.6pt;z-index:251682816;visibility:visible;mso-wrap-style:square;mso-wrap-distance-left:9pt;mso-wrap-distance-top:0;mso-wrap-distance-right:9pt;mso-wrap-distance-bottom:0;mso-position-horizontal:absolute;mso-position-horizontal-relative:text;mso-position-vertical:absolute;mso-position-vertical-relative:text;v-text-anchor:top" o:gfxdata="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" filled="f" stroked="f" strokeweight=".5pt">
+                <v:textbox>
+                  <w:txbxContent>
+                    <w:p>
+                      <w:pPr>
+                        <w:rPr>
+                          <w:sz w:val="32"/>
+                          <w:szCs w:val="32"/>
+                          <w:lang w:val="de-CH"/>
+                        </w:rPr>
+                      </w:pPr>
+                      <w:r>
+                        <w:rPr>
+                          <w:sz w:val="32"/>
+                          <w:szCs w:val="32"/>
+                          <w:lang w:val="de-CH"/>
+                        </w:rPr>
+                        <w:t>D</w:t>
+                      </w:r>
+                    </w:p>
+                  </w:txbxContent>
+                </v:textbox>
+              </v:shape>
+            </w:pict>
+          </mc:Fallback>
+        </mc:AlternateContent>
+      </w:r>
+      <w:r>
+        <w:rPr>
+          <w:noProof/>
+          <w:lang w:val="de-CH"/>
+        </w:rPr>
+        <mc:AlternateContent>
+          <mc:Choice Requires="wps">
+            <w:drawing>
+              <wp:anchor distT="0" distB="0" distL="114300" distR="114300" simplePos="0" relativeHeight="251680768" behindDoc="0" locked="0" layoutInCell="1" allowOverlap="1" wp14:anchorId="03726C42" wp14:editId="7696E171">
+                <wp:simplePos x="0" y="0"/>
+                <wp:positionH relativeFrom="column">
+                  <wp:posOffset>5584999</wp:posOffset>
+                </wp:positionH>
+                <wp:positionV relativeFrom="paragraph">
+                  <wp:posOffset>3370019</wp:posOffset>
+                </wp:positionV>
+                <wp:extent cx="267195" cy="350322"/>
+                <wp:effectExtent l="0" t="0" r="0" b="0"/>
+                <wp:wrapNone/>
+                <wp:docPr id="13" name="Text Box 13"/>
+                <wp:cNvGraphicFramePr/>
+                <a:graphic xmlns:a="http://schemas.openxmlformats.org/drawingml/2006/main">
+                  <a:graphicData uri="http://schemas.microsoft.com/office/word/2010/wordprocessingShape">
+                    <wps:wsp>
+                      <wps:cNvSpPr txBox="1"/>
+                      <wps:spPr>
+                        <a:xfrm>
+                          <a:off x="0" y="0"/>
+                          <a:ext cx="267195" cy="350322"/>
+                        </a:xfrm>
+                        <a:prstGeom prst="rect">
+                          <a:avLst/>
+                        </a:prstGeom>
+                        <a:noFill/>
+                        <a:ln w="6350">
+                          <a:noFill/>
+                        </a:ln>
+                      </wps:spPr>
+                      <wps:txbx>
+                        <w:txbxContent>
+                          <w:p>
+                            <w:pPr>
+                              <w:rPr>
+                                <w:sz w:val="32"/>
+                                <w:szCs w:val="32"/>
+                                <w:lang w:val="de-CH"/>
+                              </w:rPr>
+                            </w:pPr>
+                            <w:r>
+                              <w:rPr>
+                                <w:sz w:val="32"/>
+                                <w:szCs w:val="32"/>
+                                <w:lang w:val="de-CH"/>
+                              </w:rPr>
+                              <w:t>C</w:t>
+                            </w:r>
+                          </w:p>
+                        </w:txbxContent>
+                      </wps:txbx>
+                      <wps:bodyPr rot="0" spcFirstLastPara="0" vertOverflow="overflow" horzOverflow="overflow" vert="horz" wrap="square" lIns="91440" tIns="45720" rIns="91440" bIns="45720" numCol="1" spcCol="0" rtlCol="0" fromWordArt="0" anchor="t" anchorCtr="0" forceAA="0" compatLnSpc="1">
+                        <a:prstTxWarp prst="textNoShape">
+                          <a:avLst/>
+                        </a:prstTxWarp>
+                        <a:noAutofit/>
+                      </wps:bodyPr>
+                    </wps:wsp>
+                  </a:graphicData>
+                </a:graphic>
+              </wp:anchor>
+            </w:drawing>
+          </mc:Choice>
+          <mc:Fallback>
+            <w:pict>
+              <v:shape w14:anchorId="03726C42" id="Text Box 13" o:spid="_x0000_s1037" type="#_x0000_t202" style="position:absolute;margin-left:439.75pt;margin-top:265.35pt;width:21.05pt;height:27.6pt;z-index:251680768;visibility:visible;mso-wrap-style:square;mso-wrap-distance-left:9pt;mso-wrap-distance-top:0;mso-wrap-distance-right:9pt;mso-wrap-distance-bottom:0;mso-position-horizontal:absolute;mso-position-horizontal-relative:text;mso-position-vertical:absolute;mso-position-vertical-relative:text;v-text-anchor:top" o:gfxdata="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" filled="f" stroked="f" strokeweight=".5pt">
+                <v:textbox>
+                  <w:txbxContent>
+                    <w:p>
+                      <w:pPr>
+                        <w:rPr>
+                          <w:sz w:val="32"/>
+                          <w:szCs w:val="32"/>
+                          <w:lang w:val="de-CH"/>
+                        </w:rPr>
+                      </w:pPr>
+                      <w:r>
+                        <w:rPr>
+                          <w:sz w:val="32"/>
+                          <w:szCs w:val="32"/>
+                          <w:lang w:val="de-CH"/>
+                        </w:rPr>
+                        <w:t>C</w:t>
+                      </w:r>
+                    </w:p>
+                  </w:txbxContent>
+                </v:textbox>
+              </v:shape>
+            </w:pict>
+          </mc:Fallback>
+        </mc:AlternateContent>
+      </w:r>
+      <w:r>
+        <w:rPr>
+          <w:noProof/>
+          <w:lang w:val="de-CH"/>
+        </w:rPr>
+        <mc:AlternateContent>
+          <mc:Choice Requires="wps">
+            <w:drawing>
+              <wp:anchor distT="0" distB="0" distL="114300" distR="114300" simplePos="0" relativeHeight="251678720" behindDoc="0" locked="0" layoutInCell="1" allowOverlap="1" wp14:anchorId="4F3D78C4" wp14:editId="07815286">
+                <wp:simplePos x="0" y="0"/>
+                <wp:positionH relativeFrom="column">
+                  <wp:posOffset>5228582</wp:posOffset>
+                </wp:positionH>
+                <wp:positionV relativeFrom="paragraph">
+                  <wp:posOffset>1695434</wp:posOffset>
+                </wp:positionV>
+                <wp:extent cx="267195" cy="350322"/>
+                <wp:effectExtent l="0" t="0" r="0" b="0"/>
+                <wp:wrapNone/>
+                <wp:docPr id="12" name="Text Box 12"/>
+                <wp:cNvGraphicFramePr/>
+                <a:graphic xmlns:a="http://schemas.openxmlformats.org/drawingml/2006/main">
+                  <a:graphicData uri="http://schemas.microsoft.com/office/word/2010/wordprocessingShape">
+                    <wps:wsp>
+                      <wps:cNvSpPr txBox="1"/>
+                      <wps:spPr>
+                        <a:xfrm>
+                          <a:off x="0" y="0"/>
+                          <a:ext cx="267195" cy="350322"/>
+                        </a:xfrm>
+                        <a:prstGeom prst="rect">
+                          <a:avLst/>
+                        </a:prstGeom>
+                        <a:noFill/>
+                        <a:ln w="6350">
+                          <a:noFill/>
+                        </a:ln>
+                      </wps:spPr>
+                      <wps:txbx>
+                        <w:txbxContent>
+                          <w:p>
+                            <w:pPr>
+                              <w:rPr>
+                                <w:sz w:val="32"/>
+                                <w:szCs w:val="32"/>
+                                <w:lang w:val="de-CH"/>
+                              </w:rPr>
+                            </w:pPr>
+                            <w:r>
+                              <w:rPr>
+                                <w:sz w:val="32"/>
+                                <w:szCs w:val="32"/>
+                                <w:lang w:val="de-CH"/>
+                              </w:rPr>
+                              <w:t>B</w:t>
+                            </w:r>
+                          </w:p>
+                        </w:txbxContent>
+                      </wps:txbx>
+                      <wps:bodyPr rot="0" spcFirstLastPara="0" vertOverflow="overflow" horzOverflow="overflow" vert="horz" wrap="square" lIns="91440" tIns="45720" rIns="91440" bIns="45720" numCol="1" spcCol="0" rtlCol="0" fromWordArt="0" anchor="t" anchorCtr="0" forceAA="0" compatLnSpc="1">
+                        <a:prstTxWarp prst="textNoShape">
+                          <a:avLst/>
+                        </a:prstTxWarp>
+                        <a:noAutofit/>
+                      </wps:bodyPr>
+                    </wps:wsp>
+                  </a:graphicData>
+                </a:graphic>
+              </wp:anchor>
+            </w:drawing>
+          </mc:Choice>
+          <mc:Fallback>
+            <w:pict>
+              <v:shape w14:anchorId="4F3D78C4" id="Text Box 12" o:spid="_x0000_s1038" type="#_x0000_t202" style="position:absolute;margin-left:411.7pt;margin-top:133.5pt;width:21.05pt;height:27.6pt;z-index:251678720;visibility:visible;mso-wrap-style:square;mso-wrap-distance-left:9pt;mso-wrap-distance-top:0;mso-wrap-distance-right:9pt;mso-wrap-distance-bottom:0;mso-position-horizontal:absolute;mso-position-horizontal-relative:text;mso-position-vertical:absolute;mso-position-vertical-relative:text;v-text-anchor:top" o:gfxdata="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" filled="f" stroked="f" strokeweight=".5pt">
+                <v:textbox>
+                  <w:txbxContent>
+                    <w:p>
+                      <w:pPr>
+                        <w:rPr>
+                          <w:sz w:val="32"/>
+                          <w:szCs w:val="32"/>
+                          <w:lang w:val="de-CH"/>
+                        </w:rPr>
+                      </w:pPr>
+                      <w:r>
+                        <w:rPr>
+                          <w:sz w:val="32"/>
+                          <w:szCs w:val="32"/>
+                          <w:lang w:val="de-CH"/>
+                        </w:rPr>
+                        <w:t>B</w:t>
+                      </w:r>
+                    </w:p>
+                  </w:txbxContent>
+                </v:textbox>
+              </v:shape>
+            </w:pict>
+          </mc:Fallback>
+        </mc:AlternateContent>
+      </w:r>
+      <w:r>
+        <w:rPr>
+          <w:noProof/>
+          <w:lang w:val="de-CH"/>
+        </w:rPr>
+        <mc:AlternateContent>
+          <mc:Choice Requires="wps">
+            <w:drawing>
+              <wp:anchor distT="0" distB="0" distL="114300" distR="114300" simplePos="0" relativeHeight="251676672" behindDoc="0" locked="0" layoutInCell="1" allowOverlap="1" wp14:anchorId="3022E390" wp14:editId="7EA1DDC1">
+                <wp:simplePos x="0" y="0"/>
+                <wp:positionH relativeFrom="column">
+                  <wp:posOffset>6394656</wp:posOffset>
+                </wp:positionH>
+                <wp:positionV relativeFrom="paragraph">
+                  <wp:posOffset>1810682</wp:posOffset>
+                </wp:positionV>
+                <wp:extent cx="267195" cy="350322"/>
+                <wp:effectExtent l="0" t="0" r="0" b="0"/>
+                <wp:wrapNone/>
+                <wp:docPr id="11" name="Text Box 11"/>
+                <wp:cNvGraphicFramePr/>
+                <a:graphic xmlns:a="http://schemas.openxmlformats.org/drawingml/2006/main">
+                  <a:graphicData uri="http://schemas.microsoft.com/office/word/2010/wordprocessingShape">
+                    <wps:wsp>
+                      <wps:cNvSpPr txBox="1"/>
+                      <wps:spPr>
+                        <a:xfrm>
+                          <a:off x="0" y="0"/>
+                          <a:ext cx="267195" cy="350322"/>
+                        </a:xfrm>
+                        <a:prstGeom prst="rect">
+                          <a:avLst/>
+                        </a:prstGeom>
+                        <a:noFill/>
+                        <a:ln w="6350">
+                          <a:noFill/>
+                        </a:ln>
+                      </wps:spPr>
+                      <wps:txbx>
+                        <w:txbxContent>
+                          <w:p>
+                            <w:pPr>
+                              <w:rPr>
+                                <w:sz w:val="32"/>
+                                <w:szCs w:val="32"/>
+                                <w:lang w:val="de-CH"/>
+                              </w:rPr>
+                            </w:pPr>
+                            <w:r>
+                              <w:rPr>
+                                <w:sz w:val="32"/>
+                                <w:szCs w:val="32"/>
+                                <w:lang w:val="de-CH"/>
+                              </w:rPr>
+                              <w:t>A</w:t>
+                            </w:r>
+                          </w:p>
+                        </w:txbxContent>
+                      </wps:txbx>
+                      <wps:bodyPr rot="0" spcFirstLastPara="0" vertOverflow="overflow" horzOverflow="overflow" vert="horz" wrap="square" lIns="91440" tIns="45720" rIns="91440" bIns="45720" numCol="1" spcCol="0" rtlCol="0" fromWordArt="0" anchor="t" anchorCtr="0" forceAA="0" compatLnSpc="1">
+                        <a:prstTxWarp prst="textNoShape">
+                          <a:avLst/>
+                        </a:prstTxWarp>
+                        <a:noAutofit/>
+                      </wps:bodyPr>
+                    </wps:wsp>
+                  </a:graphicData>
+                </a:graphic>
+              </wp:anchor>
+            </w:drawing>
+          </mc:Choice>
+          <mc:Fallback>
+            <w:pict>
+              <v:shape w14:anchorId="3022E390" id="Text Box 11" o:spid="_x0000_s1039" type="#_x0000_t202" style="position:absolute;margin-left:503.5pt;margin-top:142.55pt;width:21.05pt;height:27.6pt;z-index:251676672;visibility:visible;mso-wrap-style:square;mso-wrap-distance-left:9pt;mso-wrap-distance-top:0;mso-wrap-distance-right:9pt;mso-wrap-distance-bottom:0;mso-position-horizontal:absolute;mso-position-horizontal-relative:text;mso-position-vertical:absolute;mso-position-vertical-relative:text;v-text-anchor:top" o:gfxdata="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" filled="f" stroked="f" strokeweight=".5pt">
+                <v:textbox>
+                  <w:txbxContent>
+                    <w:p>
+                      <w:pPr>
+                        <w:rPr>
+                          <w:sz w:val="32"/>
+                          <w:szCs w:val="32"/>
+                          <w:lang w:val="de-CH"/>
+                        </w:rPr>
+                      </w:pPr>
+                      <w:r>
+                        <w:rPr>
+                          <w:sz w:val="32"/>
+                          <w:szCs w:val="32"/>
+                          <w:lang w:val="de-CH"/>
+                        </w:rPr>
+                        <w:t>A</w:t>
+                      </w:r>
+                    </w:p>
+                  </w:txbxContent>
+                </v:textbox>
+              </v:shape>
+            </w:pict>
+          </mc:Fallback>
+        </mc:AlternateContent>
+      </w:r>
+      <w:r>
+        <w:rPr>
+          <w:noProof/>
+          <w:lang w:val="de-CH"/>
+        </w:rPr>
         <w:drawing>
-          <wp:inline distT="0" distB="0" distL="0" distR="0" wp14:anchorId="05C6379E" wp14:editId="6E00A68C">
-            <wp:extent cx="8863330" cy="4947920"/>
-            <wp:effectExtent l="0" t="0" r="1270" b="5080"/>
-            <wp:docPr id="1" name="Picture 1" descr="Diagram&#10;&#10;Description automatically generated"/>
+          <wp:inline distT="0" distB="0" distL="0" distR="0" wp14:anchorId="6332F8F5" wp14:editId="1D466C5D">
+            <wp:extent cx="9075593" cy="4589813"/>
+            <wp:effectExtent l="0" t="0" r="5080" b="0"/>
+            <wp:docPr id="10" name="Picture 10" descr="Diagram&#10;&#10;Description automatically generated"/>
             <wp:cNvGraphicFramePr>
               <a:graphicFrameLocks xmlns:a="http://schemas.openxmlformats.org/drawingml/2006/main" noChangeAspect="1"/>
             </wp:cNvGraphicFramePr>
@@ -3900,11 +4691,17 @@
               <a:graphicData uri="http://schemas.openxmlformats.org/drawingml/2006/picture">
                 <pic:pic xmlns:pic="http://schemas.openxmlformats.org/drawingml/2006/picture">
                   <pic:nvPicPr>
-                    <pic:cNvPr id="1" name="Picture 1" descr="Diagram&#10;&#10;Description automatically generated"/>
+                    <pic:cNvPr id="10" name="Picture 10" descr="Diagram&#10;&#10;Description automatically generated"/>
                     <pic:cNvPicPr/>
                   </pic:nvPicPr>
                   <pic:blipFill>
-                    <a:blip r:embed="rId13"/>
+                    <a:blip r:embed="rId21">
+                      <a:extLst>
+                        <a:ext uri="{28A0092B-C50C-407E-A947-70E740481C1C}">
+                          <a14:useLocalDpi xmlns:a14="http://schemas.microsoft.com/office/drawing/2010/main" val="0"/>
+                        </a:ext>
+                      </a:extLst>
+                    </a:blip>
                     <a:stretch>
                       <a:fillRect/>
                     </a:stretch>
@@ -3912,7 +4709,7 @@
                   <pic:spPr>
                     <a:xfrm>
                       <a:off x="0" y="0"/>
-                      <a:ext cx="8863330" cy="4947920"/>
+                      <a:ext cx="9120678" cy="4612614"/>
                     </a:xfrm>
                     <a:prstGeom prst="rect">
                       <a:avLst/>
@@ -3981,21 +4778,7 @@
         <w:rPr>
           <w:lang w:val="de-CH"/>
         </w:rPr>
-        <w:t xml:space="preserve">Wenn ein Nutzerprofil erstellt worden ist, können die </w:t>
-      </w:r>
-      <w:proofErr w:type="spellStart"/>
-      <w:r>
-        <w:rPr>
-          <w:lang w:val="de-CH"/>
-        </w:rPr>
-        <w:t>ids</w:t>
-      </w:r>
-      <w:proofErr w:type="spellEnd"/>
-      <w:r>
-        <w:rPr>
-          <w:lang w:val="de-CH"/>
-        </w:rPr>
-        <w:t xml:space="preserve"> der Filme, die der Benutzer als positiv bewertet hat, an die Middleware geschickt werden. Die Antwort enthält Empfehlungen. Die Anfrage wird wie folgt bearbeitet:</w:t>
+        <w:t>Wenn ein Nutzerprofil erstellt worden ist, können die ids der Filme, die der Benutzer als positiv bewertet hat, an die Middleware geschickt werden. Die Antwort enthält Empfehlungen. Die Anfrage wird wie folgt bearbeitet:</w:t>
       </w:r>
     </w:p>
     <w:p>
@@ -4160,33 +4943,11 @@
           <w:lang w:val="en-US"/>
         </w:rPr>
       </w:pPr>
-      <w:proofErr w:type="spellStart"/>
       <w:r>
         <w:rPr>
           <w:lang w:val="en-US"/>
         </w:rPr>
-        <w:t>Anfrage</w:t>
-      </w:r>
-      <w:proofErr w:type="spellEnd"/>
-      <w:r>
-        <w:rPr>
-          <w:lang w:val="en-US"/>
-        </w:rPr>
-        <w:t xml:space="preserve"> </w:t>
-      </w:r>
-      <w:proofErr w:type="gramStart"/>
-      <w:r>
-        <w:rPr>
-          <w:lang w:val="en-US"/>
-        </w:rPr>
-        <w:t>an</w:t>
-      </w:r>
-      <w:proofErr w:type="gramEnd"/>
-      <w:r>
-        <w:rPr>
-          <w:lang w:val="en-US"/>
-        </w:rPr>
-        <w:t xml:space="preserve"> speech-to-text Service</w:t>
+        <w:t>Anfrage an speech-to-text Service</w:t>
       </w:r>
     </w:p>
     <w:p>
@@ -4204,16 +4965,8 @@
         <w:rPr>
           <w:lang w:val="en-US"/>
         </w:rPr>
-        <w:t xml:space="preserve">Text von Speech-to-text an ALBERT </w:t>
-      </w:r>
-      <w:proofErr w:type="spellStart"/>
-      <w:r>
-        <w:rPr>
-          <w:lang w:val="en-US"/>
-        </w:rPr>
-        <w:t>schicken</w:t>
-      </w:r>
-      <w:proofErr w:type="spellEnd"/>
+        <w:t>Text von Speech-to-text an ALBERT schicken</w:t>
+      </w:r>
     </w:p>
     <w:p>
       <w:pPr>
@@ -4265,19 +5018,11 @@
         </w:rPr>
       </w:pPr>
       <w:bookmarkStart w:id="13" w:name="_Toc124339340"/>
-      <w:proofErr w:type="spellStart"/>
-      <w:r>
-        <w:rPr>
-          <w:lang w:val="de-CH"/>
-        </w:rPr>
-        <w:t>Deployment</w:t>
-      </w:r>
-      <w:proofErr w:type="spellEnd"/>
-      <w:r>
-        <w:rPr>
-          <w:lang w:val="de-CH"/>
-        </w:rPr>
-        <w:t xml:space="preserve"> der Services auf Azure</w:t>
+      <w:r>
+        <w:rPr>
+          <w:lang w:val="de-CH"/>
+        </w:rPr>
+        <w:t>Deployment der Services auf Azure</w:t>
       </w:r>
       <w:bookmarkEnd w:id="13"/>
     </w:p>
@@ -4368,33 +5113,11 @@
                 <w:lang w:val="de-CH"/>
               </w:rPr>
             </w:pPr>
-            <w:proofErr w:type="spellStart"/>
             <w:r>
               <w:rPr>
                 <w:lang w:val="de-CH"/>
               </w:rPr>
-              <w:t>azure</w:t>
-            </w:r>
-            <w:proofErr w:type="spellEnd"/>
-            <w:r>
-              <w:rPr>
-                <w:lang w:val="de-CH"/>
-              </w:rPr>
-              <w:t>-</w:t>
-            </w:r>
-            <w:proofErr w:type="spellStart"/>
-            <w:r>
-              <w:rPr>
-                <w:lang w:val="de-CH"/>
-              </w:rPr>
-              <w:t>containerized</w:t>
-            </w:r>
-            <w:proofErr w:type="spellEnd"/>
-            <w:r>
-              <w:rPr>
-                <w:lang w:val="de-CH"/>
-              </w:rPr>
-              <w:t>-albert</w:t>
+              <w:t>azure-containerized-albert</w:t>
             </w:r>
           </w:p>
         </w:tc>
@@ -4425,28 +5148,14 @@
           <w:p>
             <w:pPr>
               <w:rPr>
+                <w:lang w:val="en-US"/>
+              </w:rPr>
+            </w:pPr>
+            <w:r>
+              <w:rPr>
                 <w:lang w:val="de-CH"/>
               </w:rPr>
-            </w:pPr>
-            <w:r>
-              <w:rPr>
-                <w:lang w:val="de-CH"/>
-              </w:rPr>
-              <w:t>Speech-</w:t>
-            </w:r>
-            <w:proofErr w:type="spellStart"/>
-            <w:r>
-              <w:rPr>
-                <w:lang w:val="de-CH"/>
-              </w:rPr>
-              <w:t>to</w:t>
-            </w:r>
-            <w:proofErr w:type="spellEnd"/>
-            <w:r>
-              <w:rPr>
-                <w:lang w:val="de-CH"/>
-              </w:rPr>
-              <w:t>-text</w:t>
+              <w:t>Speech-to-text</w:t>
             </w:r>
           </w:p>
         </w:tc>
@@ -4502,21 +5211,13 @@
               <w:rPr>
                 <w:lang w:val="de-CH"/>
               </w:rPr>
-              <w:t xml:space="preserve">Azure </w:t>
-            </w:r>
-            <w:proofErr w:type="spellStart"/>
+              <w:t xml:space="preserve">Kubernetes </w:t>
+            </w:r>
             <w:r>
               <w:rPr>
                 <w:lang w:val="de-CH"/>
               </w:rPr>
-              <w:t>Kubernetes</w:t>
-            </w:r>
-            <w:proofErr w:type="spellEnd"/>
-            <w:r>
-              <w:rPr>
-                <w:lang w:val="de-CH"/>
-              </w:rPr>
-              <w:t xml:space="preserve"> Service</w:t>
+              <w:t>Workload</w:t>
             </w:r>
           </w:p>
         </w:tc>
@@ -4554,21 +5255,89 @@
               <w:rPr>
                 <w:lang w:val="de-CH"/>
               </w:rPr>
-              <w:t xml:space="preserve">Azure </w:t>
-            </w:r>
-            <w:proofErr w:type="spellStart"/>
+              <w:t xml:space="preserve">Kubernetes </w:t>
+            </w:r>
             <w:r>
               <w:rPr>
                 <w:lang w:val="de-CH"/>
               </w:rPr>
-              <w:t>Kubernetes</w:t>
-            </w:r>
-            <w:proofErr w:type="spellEnd"/>
-            <w:r>
+              <w:t>Workload</w:t>
+            </w:r>
+          </w:p>
+        </w:tc>
+      </w:tr>
+      <w:tr>
+        <w:tc>
+          <w:tcPr>
+            <w:tcW w:w="4508" w:type="dxa"/>
+          </w:tcPr>
+          <w:p>
+            <w:pPr>
               <w:rPr>
                 <w:lang w:val="de-CH"/>
               </w:rPr>
-              <w:t xml:space="preserve"> Service</w:t>
+            </w:pPr>
+            <w:r>
+              <w:rPr>
+                <w:lang w:val="de-CH"/>
+              </w:rPr>
+              <w:t>Logger</w:t>
+            </w:r>
+          </w:p>
+        </w:tc>
+        <w:tc>
+          <w:tcPr>
+            <w:tcW w:w="4508" w:type="dxa"/>
+          </w:tcPr>
+          <w:p>
+            <w:pPr>
+              <w:rPr>
+                <w:lang w:val="de-CH"/>
+              </w:rPr>
+            </w:pPr>
+            <w:r>
+              <w:rPr>
+                <w:lang w:val="de-CH"/>
+              </w:rPr>
+              <w:t>Kubernetes Workload</w:t>
+            </w:r>
+          </w:p>
+        </w:tc>
+      </w:tr>
+      <w:tr>
+        <w:tc>
+          <w:tcPr>
+            <w:tcW w:w="4508" w:type="dxa"/>
+          </w:tcPr>
+          <w:p>
+            <w:pPr>
+              <w:rPr>
+                <w:lang w:val="de-CH"/>
+              </w:rPr>
+            </w:pPr>
+            <w:r>
+              <w:rPr>
+                <w:lang w:val="de-CH"/>
+              </w:rPr>
+              <w:t>Ingress Controller</w:t>
+            </w:r>
+          </w:p>
+        </w:tc>
+        <w:tc>
+          <w:tcPr>
+            <w:tcW w:w="4508" w:type="dxa"/>
+          </w:tcPr>
+          <w:p>
+            <w:pPr>
+              <w:rPr>
+                <w:lang w:val="de-CH"/>
+              </w:rPr>
+            </w:pPr>
+            <w:r>
+              <w:rPr>
+                <w:lang w:val="de-CH"/>
+              </w:rPr>
+              <w:t>Kubernetes Ingress</w:t>
             </w:r>
           </w:p>
         </w:tc>
@@ -4577,7 +5346,7 @@
     <w:p>
       <w:pPr>
         <w:rPr>
-          <w:lang w:val="de-CH"/>
+          <w:lang w:val="en-US"/>
         </w:rPr>
       </w:pPr>
     </w:p>
@@ -4668,33 +5437,11 @@
                 <w:lang w:val="de-CH"/>
               </w:rPr>
             </w:pPr>
-            <w:proofErr w:type="spellStart"/>
             <w:r>
               <w:rPr>
                 <w:lang w:val="de-CH"/>
               </w:rPr>
-              <w:t>azure</w:t>
-            </w:r>
-            <w:proofErr w:type="spellEnd"/>
-            <w:r>
-              <w:rPr>
-                <w:lang w:val="de-CH"/>
-              </w:rPr>
-              <w:t>-</w:t>
-            </w:r>
-            <w:proofErr w:type="spellStart"/>
-            <w:r>
-              <w:rPr>
-                <w:lang w:val="de-CH"/>
-              </w:rPr>
-              <w:t>containerized</w:t>
-            </w:r>
-            <w:proofErr w:type="spellEnd"/>
-            <w:r>
-              <w:rPr>
-                <w:lang w:val="de-CH"/>
-              </w:rPr>
-              <w:t>-albert</w:t>
+              <w:t>azure-containerized-albert</w:t>
             </w:r>
           </w:p>
         </w:tc>
@@ -4712,35 +5459,13 @@
               <w:rPr>
                 <w:lang w:val="en-US"/>
               </w:rPr>
-              <w:t xml:space="preserve">Flask-API in </w:t>
-            </w:r>
-            <w:proofErr w:type="spellStart"/>
-            <w:r>
-              <w:rPr>
-                <w:lang w:val="en-US"/>
-              </w:rPr>
-              <w:t>Dockercontainer</w:t>
-            </w:r>
-            <w:proofErr w:type="spellEnd"/>
-            <w:r>
-              <w:rPr>
-                <w:lang w:val="en-US"/>
-              </w:rPr>
-              <w:t xml:space="preserve">. </w:t>
-            </w:r>
-            <w:proofErr w:type="spellStart"/>
+              <w:t xml:space="preserve">Flask-API in Dockercontainer. </w:t>
+            </w:r>
             <w:r>
               <w:rPr>
                 <w:lang w:val="de-CH"/>
               </w:rPr>
-              <w:t>Deployment</w:t>
-            </w:r>
-            <w:proofErr w:type="spellEnd"/>
-            <w:r>
-              <w:rPr>
-                <w:lang w:val="de-CH"/>
-              </w:rPr>
-              <w:t xml:space="preserve"> und Konfiguration im Azure</w:t>
+              <w:t>Deployment und Konfiguration im Azure</w:t>
             </w:r>
             <w:r>
               <w:rPr>
@@ -4766,21 +5491,8 @@
               <w:rPr>
                 <w:lang w:val="de-CH"/>
               </w:rPr>
-              <w:t>Speech-</w:t>
-            </w:r>
-            <w:proofErr w:type="spellStart"/>
-            <w:r>
-              <w:rPr>
-                <w:lang w:val="de-CH"/>
-              </w:rPr>
-              <w:t>to</w:t>
-            </w:r>
-            <w:proofErr w:type="spellEnd"/>
-            <w:r>
-              <w:rPr>
-                <w:lang w:val="de-CH"/>
-              </w:rPr>
-              <w:t>-text</w:t>
+              <w:lastRenderedPageBreak/>
+              <w:t>Speech-to-text</w:t>
             </w:r>
           </w:p>
         </w:tc>
@@ -4798,21 +5510,7 @@
               <w:rPr>
                 <w:lang w:val="de-CH"/>
               </w:rPr>
-              <w:t xml:space="preserve">Kein Programmieraufwand. </w:t>
-            </w:r>
-            <w:proofErr w:type="spellStart"/>
-            <w:r>
-              <w:rPr>
-                <w:lang w:val="de-CH"/>
-              </w:rPr>
-              <w:t>Deployment</w:t>
-            </w:r>
-            <w:proofErr w:type="spellEnd"/>
-            <w:r>
-              <w:rPr>
-                <w:lang w:val="de-CH"/>
-              </w:rPr>
-              <w:t xml:space="preserve"> und Konfiguration im Azure-Portal. </w:t>
+              <w:t xml:space="preserve">Kein Programmieraufwand. Deployment und Konfiguration im Azure-Portal. </w:t>
             </w:r>
           </w:p>
         </w:tc>
@@ -4832,7 +5530,6 @@
               <w:rPr>
                 <w:lang w:val="de-CH"/>
               </w:rPr>
-              <w:lastRenderedPageBreak/>
               <w:t>Middleware</w:t>
             </w:r>
           </w:p>
@@ -4851,83 +5548,13 @@
               <w:rPr>
                 <w:lang w:val="en-US"/>
               </w:rPr>
-              <w:t xml:space="preserve">Flask-API </w:t>
-            </w:r>
-            <w:proofErr w:type="spellStart"/>
+              <w:t>Flask-API im Dockercontainer. Deployment und Konfiguration via deployment</w:t>
+            </w:r>
             <w:r>
               <w:rPr>
                 <w:lang w:val="en-US"/>
               </w:rPr>
-              <w:t>im</w:t>
-            </w:r>
-            <w:proofErr w:type="spellEnd"/>
-            <w:r>
-              <w:rPr>
-                <w:lang w:val="en-US"/>
-              </w:rPr>
-              <w:t xml:space="preserve"> </w:t>
-            </w:r>
-            <w:proofErr w:type="spellStart"/>
-            <w:r>
-              <w:rPr>
-                <w:lang w:val="en-US"/>
-              </w:rPr>
-              <w:t>Dockercontainer</w:t>
-            </w:r>
-            <w:proofErr w:type="spellEnd"/>
-            <w:r>
-              <w:rPr>
-                <w:lang w:val="en-US"/>
-              </w:rPr>
-              <w:t xml:space="preserve">. Deployment und </w:t>
-            </w:r>
-            <w:proofErr w:type="spellStart"/>
-            <w:r>
-              <w:rPr>
-                <w:lang w:val="en-US"/>
-              </w:rPr>
-              <w:t>Konfiguration</w:t>
-            </w:r>
-            <w:proofErr w:type="spellEnd"/>
-            <w:r>
-              <w:rPr>
-                <w:lang w:val="en-US"/>
-              </w:rPr>
-              <w:t xml:space="preserve"> via </w:t>
-            </w:r>
-            <w:proofErr w:type="spellStart"/>
-            <w:r>
-              <w:rPr>
-                <w:lang w:val="en-US"/>
-              </w:rPr>
-              <w:t>deployment</w:t>
-            </w:r>
-            <w:r>
-              <w:rPr>
-                <w:lang w:val="en-US"/>
-              </w:rPr>
-              <w:t>.yml</w:t>
-            </w:r>
-            <w:proofErr w:type="spellEnd"/>
-            <w:r>
-              <w:rPr>
-                <w:lang w:val="en-US"/>
-              </w:rPr>
-              <w:t xml:space="preserve"> </w:t>
-            </w:r>
-            <w:proofErr w:type="spellStart"/>
-            <w:r>
-              <w:rPr>
-                <w:lang w:val="en-US"/>
-              </w:rPr>
-              <w:t>Datei</w:t>
-            </w:r>
-            <w:proofErr w:type="spellEnd"/>
-            <w:r>
-              <w:rPr>
-                <w:lang w:val="en-US"/>
-              </w:rPr>
-              <w:t xml:space="preserve">. </w:t>
+              <w:t xml:space="preserve">.yml Datei. </w:t>
             </w:r>
           </w:p>
         </w:tc>
@@ -4961,67 +5588,124 @@
                 <w:lang w:val="de-CH"/>
               </w:rPr>
             </w:pPr>
-            <w:proofErr w:type="spellStart"/>
             <w:r>
               <w:rPr>
                 <w:lang w:val="de-CH"/>
               </w:rPr>
-              <w:t>Flask</w:t>
-            </w:r>
-            <w:proofErr w:type="spellEnd"/>
+              <w:t>Flask-API im Dockercontainer. Depl</w:t>
+            </w:r>
             <w:r>
               <w:rPr>
                 <w:lang w:val="de-CH"/>
               </w:rPr>
-              <w:t xml:space="preserve">-API im </w:t>
-            </w:r>
-            <w:proofErr w:type="spellStart"/>
-            <w:r>
+              <w:t xml:space="preserve">oyment und Konfiguration via deployment.yml Datei. </w:t>
+            </w:r>
+          </w:p>
+        </w:tc>
+      </w:tr>
+      <w:tr>
+        <w:tc>
+          <w:tcPr>
+            <w:tcW w:w="4508" w:type="dxa"/>
+          </w:tcPr>
+          <w:p>
+            <w:pPr>
+              <w:rPr>
+                <w:lang w:val="en-US"/>
+              </w:rPr>
+            </w:pPr>
+            <w:r>
+              <w:rPr>
+                <w:lang w:val="en-US"/>
+              </w:rPr>
+              <w:t>Logger</w:t>
+            </w:r>
+          </w:p>
+        </w:tc>
+        <w:tc>
+          <w:tcPr>
+            <w:tcW w:w="4508" w:type="dxa"/>
+          </w:tcPr>
+          <w:p>
+            <w:pPr>
               <w:rPr>
                 <w:lang w:val="de-CH"/>
               </w:rPr>
-              <w:t>Dockercontainer</w:t>
-            </w:r>
-            <w:proofErr w:type="spellEnd"/>
+            </w:pPr>
             <w:r>
               <w:rPr>
                 <w:lang w:val="de-CH"/>
               </w:rPr>
-              <w:t xml:space="preserve">. </w:t>
-            </w:r>
-            <w:proofErr w:type="spellStart"/>
-            <w:r>
+              <w:t>Flask-API im Dockercontainer.</w:t>
+            </w:r>
+          </w:p>
+          <w:p>
+            <w:pPr>
+              <w:rPr>
+                <w:lang w:val="en-US"/>
+              </w:rPr>
+            </w:pPr>
+            <w:r>
+              <w:rPr>
+                <w:lang w:val="en-US"/>
+              </w:rPr>
+              <w:t>Deployment und Konfiguration via deployme</w:t>
+            </w:r>
+            <w:r>
+              <w:rPr>
+                <w:lang w:val="en-US"/>
+              </w:rPr>
+              <w:t>nt</w:t>
+            </w:r>
+            <w:r>
+              <w:rPr>
+                <w:lang w:val="en-US"/>
+              </w:rPr>
+              <w:t>.</w:t>
+            </w:r>
+            <w:r>
+              <w:rPr>
+                <w:lang w:val="en-US"/>
+              </w:rPr>
+              <w:t>yml Datei</w:t>
+            </w:r>
+          </w:p>
+        </w:tc>
+      </w:tr>
+      <w:tr>
+        <w:tc>
+          <w:tcPr>
+            <w:tcW w:w="4508" w:type="dxa"/>
+          </w:tcPr>
+          <w:p>
+            <w:pPr>
+              <w:rPr>
+                <w:lang w:val="en-US"/>
+              </w:rPr>
+            </w:pPr>
+            <w:r>
+              <w:rPr>
+                <w:lang w:val="en-US"/>
+              </w:rPr>
+              <w:t>Ingress Controller</w:t>
+            </w:r>
+          </w:p>
+        </w:tc>
+        <w:tc>
+          <w:tcPr>
+            <w:tcW w:w="4508" w:type="dxa"/>
+          </w:tcPr>
+          <w:p>
+            <w:pPr>
               <w:rPr>
                 <w:lang w:val="de-CH"/>
               </w:rPr>
-              <w:t>Depl</w:t>
-            </w:r>
+            </w:pPr>
             <w:r>
               <w:rPr>
                 <w:lang w:val="de-CH"/>
               </w:rPr>
-              <w:t>oyment</w:t>
-            </w:r>
-            <w:proofErr w:type="spellEnd"/>
-            <w:r>
-              <w:rPr>
-                <w:lang w:val="de-CH"/>
-              </w:rPr>
-              <w:t xml:space="preserve"> und Konfiguration via </w:t>
-            </w:r>
-            <w:proofErr w:type="spellStart"/>
-            <w:r>
-              <w:rPr>
-                <w:lang w:val="de-CH"/>
-              </w:rPr>
-              <w:t>deployment.yml</w:t>
-            </w:r>
-            <w:proofErr w:type="spellEnd"/>
-            <w:r>
-              <w:rPr>
-                <w:lang w:val="de-CH"/>
-              </w:rPr>
-              <w:t xml:space="preserve"> Datei. </w:t>
+              <w:t>Installiert via Helm direkt auf dem Cluster. Konfiguriert via .yml File</w:t>
             </w:r>
           </w:p>
         </w:tc>
@@ -6564,6 +7248,18 @@
       </w:tblBorders>
     </w:tblPr>
   </w:style>
+  <w:style w:type="character" w:styleId="FollowedHyperlink">
+    <w:name w:val="FollowedHyperlink"/>
+    <w:basedOn w:val="DefaultParagraphFont"/>
+    <w:uiPriority w:val="99"/>
+    <w:semiHidden/>
+    <w:unhideWhenUsed/>
+    <w:rsid w:val="006A22FF"/>
+    <w:rPr>
+      <w:color w:val="954F72" w:themeColor="followedHyperlink"/>
+      <w:u w:val="single"/>
+    </w:rPr>
+  </w:style>
 </w:styles>
 </file>
 

</xml_diff>